<commit_message>
Documentación - Plan de Iteración
</commit_message>
<xml_diff>
--- a/Fases_de_desarrollo/03-Construccion/05- Gestion de Proyecto/C301-OSLO-Plan de Iteración.docx
+++ b/Fases_de_desarrollo/03-Construccion/05- Gestion de Proyecto/C301-OSLO-Plan de Iteración.docx
@@ -1194,7 +1194,7 @@
             <w:noProof/>
             <w:webHidden/>
           </w:rPr>
-          <w:t>7</w:t>
+          <w:t>6</w:t>
         </w:r>
         <w:r>
           <w:rPr>
@@ -1265,7 +1265,7 @@
             <w:noProof/>
             <w:webHidden/>
           </w:rPr>
-          <w:t>7</w:t>
+          <w:t>6</w:t>
         </w:r>
         <w:r>
           <w:rPr>
@@ -1336,7 +1336,7 @@
             <w:noProof/>
             <w:webHidden/>
           </w:rPr>
-          <w:t>7</w:t>
+          <w:t>6</w:t>
         </w:r>
         <w:r>
           <w:rPr>
@@ -1611,8 +1611,6 @@
       <w:r>
         <w:t>Modelo de Diseño – Clases Diseño – Modelo de componentes</w:t>
       </w:r>
-      <w:bookmarkStart w:id="5" w:name="_GoBack"/>
-      <w:bookmarkEnd w:id="5"/>
     </w:p>
     <w:p>
       <w:pPr>
@@ -1651,21 +1649,21 @@
       <w:pPr>
         <w:pStyle w:val="PSI-Ttulo1"/>
       </w:pPr>
-      <w:bookmarkStart w:id="6" w:name="_Toc179582514"/>
+      <w:bookmarkStart w:id="5" w:name="_Toc179582514"/>
       <w:r>
         <w:t>Objetivos</w:t>
       </w:r>
+      <w:bookmarkEnd w:id="5"/>
+    </w:p>
+    <w:p>
+      <w:pPr>
+        <w:pStyle w:val="PSI-Ttulo2"/>
+      </w:pPr>
+      <w:bookmarkStart w:id="6" w:name="_Toc179582515"/>
+      <w:r>
+        <w:t>Criterios de Evaluación</w:t>
+      </w:r>
       <w:bookmarkEnd w:id="6"/>
-    </w:p>
-    <w:p>
-      <w:pPr>
-        <w:pStyle w:val="PSI-Ttulo2"/>
-      </w:pPr>
-      <w:bookmarkStart w:id="7" w:name="_Toc179582515"/>
-      <w:r>
-        <w:t>Criterios de Evaluación</w:t>
-      </w:r>
-      <w:bookmarkEnd w:id="7"/>
     </w:p>
     <w:p>
       <w:pPr>
@@ -1686,11 +1684,11 @@
       <w:pPr>
         <w:pStyle w:val="PSI-Ttulo1"/>
       </w:pPr>
-      <w:bookmarkStart w:id="8" w:name="_Toc179582516"/>
+      <w:bookmarkStart w:id="7" w:name="_Toc179582516"/>
       <w:r>
         <w:t>Planificación</w:t>
       </w:r>
-      <w:bookmarkEnd w:id="8"/>
+      <w:bookmarkEnd w:id="7"/>
     </w:p>
     <w:p>
       <w:pPr>
@@ -1935,7 +1933,7 @@
                 <w:sz w:val="20"/>
                 <w:szCs w:val="20"/>
               </w:rPr>
-              <w:t>Valeria Ojeda, Emilio Levipichun, Eduardo Sly, Malena Oyarzo</w:t>
+              <w:t>Valeria Ojeda, Emilio Levipichun, Malena Oyarzo</w:t>
             </w:r>
           </w:p>
         </w:tc>
@@ -2192,25 +2190,52 @@
                 <w:sz w:val="20"/>
                 <w:szCs w:val="20"/>
               </w:rPr>
-              <w:t>C03 T03</w:t>
-            </w:r>
-            <w:r>
-              <w:rPr>
-                <w:rFonts w:ascii="Times New Roman" w:eastAsia="Times New Roman" w:hAnsi="Times New Roman"/>
-                <w:i w:val="0"/>
-                <w:sz w:val="20"/>
-                <w:szCs w:val="20"/>
-              </w:rPr>
-              <w:t xml:space="preserve"> - Realizar Estimaci</w:t>
-            </w:r>
-            <w:r>
-              <w:rPr>
-                <w:rFonts w:ascii="Times New Roman" w:eastAsia="Times New Roman" w:hAnsi="Times New Roman"/>
-                <w:i w:val="0"/>
-                <w:sz w:val="20"/>
-                <w:szCs w:val="20"/>
-              </w:rPr>
-              <w:t>ón Fase Construcción Iteración 3</w:t>
+              <w:t>C03 T0</w:t>
+            </w:r>
+            <w:r>
+              <w:rPr>
+                <w:rFonts w:ascii="Times New Roman" w:eastAsia="Times New Roman" w:hAnsi="Times New Roman"/>
+                <w:i w:val="0"/>
+                <w:sz w:val="20"/>
+                <w:szCs w:val="20"/>
+              </w:rPr>
+              <w:t>3</w:t>
+            </w:r>
+            <w:r>
+              <w:rPr>
+                <w:rFonts w:ascii="Times New Roman" w:eastAsia="Times New Roman" w:hAnsi="Times New Roman"/>
+                <w:i w:val="0"/>
+                <w:sz w:val="20"/>
+                <w:szCs w:val="20"/>
+              </w:rPr>
+              <w:t xml:space="preserve"> </w:t>
+            </w:r>
+            <w:r>
+              <w:rPr>
+                <w:rFonts w:ascii="Times New Roman" w:eastAsia="Times New Roman" w:hAnsi="Times New Roman"/>
+                <w:i w:val="0"/>
+                <w:sz w:val="20"/>
+                <w:szCs w:val="20"/>
+              </w:rPr>
+              <w:t>–</w:t>
+            </w:r>
+            <w:r>
+              <w:rPr>
+                <w:rFonts w:ascii="Times New Roman" w:eastAsia="Times New Roman" w:hAnsi="Times New Roman"/>
+                <w:i w:val="0"/>
+                <w:sz w:val="20"/>
+                <w:szCs w:val="20"/>
+              </w:rPr>
+              <w:t xml:space="preserve"> </w:t>
+            </w:r>
+            <w:r>
+              <w:rPr>
+                <w:rFonts w:ascii="Times New Roman" w:eastAsia="Times New Roman" w:hAnsi="Times New Roman"/>
+                <w:i w:val="0"/>
+                <w:sz w:val="20"/>
+                <w:szCs w:val="20"/>
+              </w:rPr>
+              <w:t>Realizar Plan de Contingencia</w:t>
             </w:r>
           </w:p>
         </w:tc>
@@ -2238,7 +2263,7 @@
                 <w:sz w:val="20"/>
                 <w:szCs w:val="20"/>
               </w:rPr>
-              <w:t>Eduardo Sly</w:t>
+              <w:t>Malena Oyarzo, Emilio Levipichun</w:t>
             </w:r>
           </w:p>
         </w:tc>
@@ -2348,25 +2373,7 @@
                 <w:sz w:val="20"/>
                 <w:szCs w:val="20"/>
               </w:rPr>
-              <w:t>–</w:t>
-            </w:r>
-            <w:r>
-              <w:rPr>
-                <w:rFonts w:ascii="Times New Roman" w:eastAsia="Times New Roman" w:hAnsi="Times New Roman"/>
-                <w:i w:val="0"/>
-                <w:sz w:val="20"/>
-                <w:szCs w:val="20"/>
-              </w:rPr>
-              <w:t xml:space="preserve"> </w:t>
-            </w:r>
-            <w:r>
-              <w:rPr>
-                <w:rFonts w:ascii="Times New Roman" w:eastAsia="Times New Roman" w:hAnsi="Times New Roman"/>
-                <w:i w:val="0"/>
-                <w:sz w:val="20"/>
-                <w:szCs w:val="20"/>
-              </w:rPr>
-              <w:t>Realizar Plan de Contingencia</w:t>
+              <w:t>– Manual de Usuario</w:t>
             </w:r>
           </w:p>
         </w:tc>
@@ -2394,7 +2401,7 @@
                 <w:sz w:val="20"/>
                 <w:szCs w:val="20"/>
               </w:rPr>
-              <w:t>Malena Oyarzo, Emilio Levipichun</w:t>
+              <w:t>Valeria Ojeda, Malena Oyarzo</w:t>
             </w:r>
           </w:p>
         </w:tc>
@@ -2452,7 +2459,16 @@
                 <w:sz w:val="20"/>
                 <w:szCs w:val="20"/>
               </w:rPr>
-              <w:t>12/11</w:t>
+              <w:t>12</w:t>
+            </w:r>
+            <w:r>
+              <w:rPr>
+                <w:rFonts w:ascii="Times New Roman" w:eastAsia="Times New Roman" w:hAnsi="Times New Roman"/>
+                <w:i w:val="0"/>
+                <w:sz w:val="20"/>
+                <w:szCs w:val="20"/>
+              </w:rPr>
+              <w:t>/11</w:t>
             </w:r>
           </w:p>
         </w:tc>
@@ -2514,16 +2530,7 @@
                 <w:sz w:val="20"/>
                 <w:szCs w:val="20"/>
               </w:rPr>
-              <w:t>–</w:t>
-            </w:r>
-            <w:r>
-              <w:rPr>
-                <w:rFonts w:ascii="Times New Roman" w:eastAsia="Times New Roman" w:hAnsi="Times New Roman"/>
-                <w:i w:val="0"/>
-                <w:sz w:val="20"/>
-                <w:szCs w:val="20"/>
-              </w:rPr>
-              <w:t xml:space="preserve"> Manual de Usuario e Instalación</w:t>
+              <w:t>– Manual de Instalación</w:t>
             </w:r>
           </w:p>
         </w:tc>
@@ -2609,7 +2616,16 @@
                 <w:sz w:val="20"/>
                 <w:szCs w:val="20"/>
               </w:rPr>
-              <w:t>19/11</w:t>
+              <w:t>12</w:t>
+            </w:r>
+            <w:r>
+              <w:rPr>
+                <w:rFonts w:ascii="Times New Roman" w:eastAsia="Times New Roman" w:hAnsi="Times New Roman"/>
+                <w:i w:val="0"/>
+                <w:sz w:val="20"/>
+                <w:szCs w:val="20"/>
+              </w:rPr>
+              <w:t>/11</w:t>
             </w:r>
           </w:p>
         </w:tc>
@@ -2817,16 +2833,7 @@
                 <w:sz w:val="20"/>
                 <w:szCs w:val="20"/>
               </w:rPr>
-              <w:t>C03 T07</w:t>
-            </w:r>
-            <w:r>
-              <w:rPr>
-                <w:rFonts w:ascii="Times New Roman" w:eastAsia="Times New Roman" w:hAnsi="Times New Roman"/>
-                <w:i w:val="0"/>
-                <w:sz w:val="20"/>
-                <w:szCs w:val="20"/>
-              </w:rPr>
-              <w:t xml:space="preserve"> - Probar 3r</w:t>
+              <w:t>C03 T07 - Probar 3r</w:t>
             </w:r>
             <w:r>
               <w:rPr>
@@ -2892,7 +2899,7 @@
                 <w:sz w:val="20"/>
                 <w:szCs w:val="20"/>
               </w:rPr>
-              <w:t>09/11</w:t>
+              <w:t>12/11</w:t>
             </w:r>
           </w:p>
         </w:tc>
@@ -2921,7 +2928,7 @@
                 <w:sz w:val="20"/>
                 <w:szCs w:val="20"/>
               </w:rPr>
-              <w:t>12/11</w:t>
+              <w:t>15/11</w:t>
             </w:r>
           </w:p>
         </w:tc>
@@ -2955,16 +2962,7 @@
                 <w:sz w:val="20"/>
                 <w:szCs w:val="20"/>
               </w:rPr>
-              <w:t>C03 T08</w:t>
-            </w:r>
-            <w:r>
-              <w:rPr>
-                <w:rFonts w:ascii="Times New Roman" w:eastAsia="Times New Roman" w:hAnsi="Times New Roman"/>
-                <w:i w:val="0"/>
-                <w:sz w:val="20"/>
-                <w:szCs w:val="20"/>
-              </w:rPr>
-              <w:t xml:space="preserve"> - Implementar 3r</w:t>
+              <w:t>C03 T08 - Implementar 3r</w:t>
             </w:r>
             <w:r>
               <w:rPr>
@@ -3042,7 +3040,7 @@
                 <w:sz w:val="20"/>
                 <w:szCs w:val="20"/>
               </w:rPr>
-              <w:t>09/11</w:t>
+              <w:t>12/11</w:t>
             </w:r>
           </w:p>
         </w:tc>
@@ -3071,7 +3069,7 @@
                 <w:sz w:val="20"/>
                 <w:szCs w:val="20"/>
               </w:rPr>
-              <w:t>12/11</w:t>
+              <w:t>15/11</w:t>
             </w:r>
           </w:p>
         </w:tc>
@@ -3105,16 +3103,7 @@
                 <w:sz w:val="20"/>
                 <w:szCs w:val="20"/>
               </w:rPr>
-              <w:t>C03 T09</w:t>
-            </w:r>
-            <w:r>
-              <w:rPr>
-                <w:rFonts w:ascii="Times New Roman" w:eastAsia="Times New Roman" w:hAnsi="Times New Roman"/>
-                <w:i w:val="0"/>
-                <w:sz w:val="20"/>
-                <w:szCs w:val="20"/>
-              </w:rPr>
-              <w:t xml:space="preserve"> - Integrar software</w:t>
+              <w:t>C03 T09 - Integrar software</w:t>
             </w:r>
           </w:p>
         </w:tc>
@@ -3171,7 +3160,7 @@
                 <w:sz w:val="20"/>
                 <w:szCs w:val="20"/>
               </w:rPr>
-              <w:t>13/11</w:t>
+              <w:t>14/11</w:t>
             </w:r>
           </w:p>
         </w:tc>
@@ -3234,43 +3223,7 @@
                 <w:sz w:val="20"/>
                 <w:szCs w:val="20"/>
               </w:rPr>
-              <w:t>C03</w:t>
-            </w:r>
-            <w:r>
-              <w:rPr>
-                <w:rFonts w:ascii="Times New Roman" w:eastAsia="Times New Roman" w:hAnsi="Times New Roman"/>
-                <w:i w:val="0"/>
-                <w:sz w:val="20"/>
-                <w:szCs w:val="20"/>
-              </w:rPr>
-              <w:t xml:space="preserve"> T</w:t>
-            </w:r>
-            <w:r>
-              <w:rPr>
-                <w:rFonts w:ascii="Times New Roman" w:eastAsia="Times New Roman" w:hAnsi="Times New Roman"/>
-                <w:i w:val="0"/>
-                <w:sz w:val="20"/>
-                <w:szCs w:val="20"/>
-              </w:rPr>
-              <w:t>10</w:t>
-            </w:r>
-            <w:r>
-              <w:rPr>
-                <w:rFonts w:ascii="Times New Roman" w:eastAsia="Times New Roman" w:hAnsi="Times New Roman"/>
-                <w:i w:val="0"/>
-                <w:sz w:val="20"/>
-                <w:szCs w:val="20"/>
-              </w:rPr>
-              <w:t xml:space="preserve"> - Realizar Presentación I</w:t>
-            </w:r>
-            <w:r>
-              <w:rPr>
-                <w:rFonts w:ascii="Times New Roman" w:eastAsia="Times New Roman" w:hAnsi="Times New Roman"/>
-                <w:i w:val="0"/>
-                <w:sz w:val="20"/>
-                <w:szCs w:val="20"/>
-              </w:rPr>
-              <w:t>I – C03</w:t>
+              <w:t>C03 T10 – Revisión general DCU</w:t>
             </w:r>
           </w:p>
         </w:tc>
@@ -3390,25 +3343,52 @@
                 <w:sz w:val="20"/>
                 <w:szCs w:val="20"/>
               </w:rPr>
-              <w:t>C03 T11</w:t>
-            </w:r>
-            <w:r>
-              <w:rPr>
-                <w:rFonts w:ascii="Times New Roman" w:eastAsia="Times New Roman" w:hAnsi="Times New Roman"/>
-                <w:i w:val="0"/>
-                <w:sz w:val="20"/>
-                <w:szCs w:val="20"/>
-              </w:rPr>
-              <w:t xml:space="preserve"> - </w:t>
-            </w:r>
-            <w:r>
-              <w:rPr>
-                <w:rFonts w:ascii="Times New Roman" w:eastAsia="Times New Roman" w:hAnsi="Times New Roman"/>
-                <w:i w:val="0"/>
-                <w:sz w:val="20"/>
-                <w:szCs w:val="20"/>
-              </w:rPr>
-              <w:t>Revisión de SQA (RTF)</w:t>
+              <w:t>C03</w:t>
+            </w:r>
+            <w:r>
+              <w:rPr>
+                <w:rFonts w:ascii="Times New Roman" w:eastAsia="Times New Roman" w:hAnsi="Times New Roman"/>
+                <w:i w:val="0"/>
+                <w:sz w:val="20"/>
+                <w:szCs w:val="20"/>
+              </w:rPr>
+              <w:t xml:space="preserve"> T</w:t>
+            </w:r>
+            <w:r>
+              <w:rPr>
+                <w:rFonts w:ascii="Times New Roman" w:eastAsia="Times New Roman" w:hAnsi="Times New Roman"/>
+                <w:i w:val="0"/>
+                <w:sz w:val="20"/>
+                <w:szCs w:val="20"/>
+              </w:rPr>
+              <w:t>1</w:t>
+            </w:r>
+            <w:r>
+              <w:rPr>
+                <w:rFonts w:ascii="Times New Roman" w:eastAsia="Times New Roman" w:hAnsi="Times New Roman"/>
+                <w:i w:val="0"/>
+                <w:sz w:val="20"/>
+                <w:szCs w:val="20"/>
+              </w:rPr>
+              <w:t>1</w:t>
+            </w:r>
+            <w:r>
+              <w:rPr>
+                <w:rFonts w:ascii="Times New Roman" w:eastAsia="Times New Roman" w:hAnsi="Times New Roman"/>
+                <w:i w:val="0"/>
+                <w:sz w:val="20"/>
+                <w:szCs w:val="20"/>
+              </w:rPr>
+              <w:t xml:space="preserve"> - Realizar Presentación I</w:t>
+            </w:r>
+            <w:r>
+              <w:rPr>
+                <w:rFonts w:ascii="Times New Roman" w:eastAsia="Times New Roman" w:hAnsi="Times New Roman"/>
+                <w:i w:val="0"/>
+                <w:sz w:val="20"/>
+                <w:szCs w:val="20"/>
+              </w:rPr>
+              <w:t>I – C03</w:t>
             </w:r>
           </w:p>
         </w:tc>
@@ -3465,7 +3445,7 @@
                 <w:sz w:val="20"/>
                 <w:szCs w:val="20"/>
               </w:rPr>
-              <w:t>17/11</w:t>
+              <w:t>13/11</w:t>
             </w:r>
           </w:p>
         </w:tc>
@@ -3494,7 +3474,7 @@
                 <w:sz w:val="20"/>
                 <w:szCs w:val="20"/>
               </w:rPr>
-              <w:t>19/11</w:t>
+              <w:t>15/11</w:t>
             </w:r>
           </w:p>
         </w:tc>
@@ -3528,43 +3508,70 @@
                 <w:sz w:val="20"/>
                 <w:szCs w:val="20"/>
               </w:rPr>
-              <w:t>C03 T12</w:t>
-            </w:r>
-            <w:r>
-              <w:rPr>
-                <w:rFonts w:ascii="Times New Roman" w:eastAsia="Times New Roman" w:hAnsi="Times New Roman"/>
-                <w:i w:val="0"/>
-                <w:sz w:val="20"/>
-                <w:szCs w:val="20"/>
-              </w:rPr>
-              <w:t xml:space="preserve"> - </w:t>
-            </w:r>
-            <w:r>
-              <w:rPr>
-                <w:rFonts w:ascii="Times New Roman" w:eastAsia="Times New Roman" w:hAnsi="Times New Roman"/>
-                <w:i w:val="0"/>
-                <w:sz w:val="20"/>
-                <w:szCs w:val="20"/>
-              </w:rPr>
-              <w:t>Revisión de SQA (</w:t>
-            </w:r>
-            <w:r>
-              <w:rPr>
-                <w:rFonts w:ascii="Times New Roman" w:eastAsia="Times New Roman" w:hAnsi="Times New Roman"/>
-                <w:i w:val="0"/>
-                <w:sz w:val="20"/>
-                <w:szCs w:val="20"/>
-              </w:rPr>
-              <w:t>Rutinaria</w:t>
-            </w:r>
-            <w:r>
-              <w:rPr>
-                <w:rFonts w:ascii="Times New Roman" w:eastAsia="Times New Roman" w:hAnsi="Times New Roman"/>
-                <w:i w:val="0"/>
-                <w:sz w:val="20"/>
-                <w:szCs w:val="20"/>
-              </w:rPr>
-              <w:t>)</w:t>
+              <w:t xml:space="preserve">C03 </w:t>
+            </w:r>
+            <w:r>
+              <w:rPr>
+                <w:rFonts w:ascii="Times New Roman" w:eastAsia="Times New Roman" w:hAnsi="Times New Roman"/>
+                <w:i w:val="0"/>
+                <w:sz w:val="20"/>
+                <w:szCs w:val="20"/>
+              </w:rPr>
+              <w:t>T</w:t>
+            </w:r>
+            <w:r>
+              <w:rPr>
+                <w:rFonts w:ascii="Times New Roman" w:eastAsia="Times New Roman" w:hAnsi="Times New Roman"/>
+                <w:i w:val="0"/>
+                <w:sz w:val="20"/>
+                <w:szCs w:val="20"/>
+              </w:rPr>
+              <w:t>1</w:t>
+            </w:r>
+            <w:r>
+              <w:rPr>
+                <w:rFonts w:ascii="Times New Roman" w:eastAsia="Times New Roman" w:hAnsi="Times New Roman"/>
+                <w:i w:val="0"/>
+                <w:sz w:val="20"/>
+                <w:szCs w:val="20"/>
+              </w:rPr>
+              <w:t>2</w:t>
+            </w:r>
+            <w:r>
+              <w:rPr>
+                <w:rFonts w:ascii="Times New Roman" w:eastAsia="Times New Roman" w:hAnsi="Times New Roman"/>
+                <w:i w:val="0"/>
+                <w:sz w:val="20"/>
+                <w:szCs w:val="20"/>
+              </w:rPr>
+              <w:t xml:space="preserve"> - Cierre de la Iteración </w:t>
+            </w:r>
+            <w:r>
+              <w:rPr>
+                <w:rFonts w:ascii="Times New Roman" w:eastAsia="Times New Roman" w:hAnsi="Times New Roman"/>
+                <w:i w:val="0"/>
+                <w:sz w:val="20"/>
+                <w:szCs w:val="20"/>
+              </w:rPr>
+              <w:t>C</w:t>
+            </w:r>
+            <w:r>
+              <w:rPr>
+                <w:rFonts w:ascii="Times New Roman" w:eastAsia="Times New Roman" w:hAnsi="Times New Roman"/>
+                <w:i w:val="0"/>
+                <w:sz w:val="20"/>
+                <w:szCs w:val="20"/>
+              </w:rPr>
+              <w:t>0</w:t>
+            </w:r>
+            <w:r>
+              <w:rPr>
+                <w:rFonts w:ascii="Times New Roman" w:eastAsia="Times New Roman" w:hAnsi="Times New Roman"/>
+                <w:i w:val="0"/>
+                <w:sz w:val="20"/>
+                <w:szCs w:val="20"/>
+              </w:rPr>
+              <w:t>3</w:t>
             </w:r>
           </w:p>
         </w:tc>
@@ -3576,13 +3583,8 @@
             <w:pPr>
               <w:pStyle w:val="PSI-ComentarioenTabla"/>
               <w:widowControl w:val="0"/>
-              <w:tabs>
-                <w:tab w:val="clear" w:pos="0"/>
-                <w:tab w:val="left" w:pos="322"/>
-              </w:tabs>
               <w:suppressAutoHyphens/>
               <w:spacing w:before="0" w:after="240" w:line="240" w:lineRule="atLeast"/>
-              <w:ind w:left="0" w:firstLine="0"/>
               <w:rPr>
                 <w:rFonts w:ascii="Times New Roman" w:eastAsia="Times New Roman" w:hAnsi="Times New Roman"/>
                 <w:i w:val="0"/>
@@ -3597,25 +3599,7 @@
                 <w:sz w:val="20"/>
                 <w:szCs w:val="20"/>
               </w:rPr>
-              <w:t xml:space="preserve">  </w:t>
-            </w:r>
-            <w:r>
-              <w:rPr>
-                <w:rFonts w:ascii="Times New Roman" w:eastAsia="Times New Roman" w:hAnsi="Times New Roman"/>
-                <w:i w:val="0"/>
-                <w:sz w:val="20"/>
-                <w:szCs w:val="20"/>
-              </w:rPr>
-              <w:t>Emilio Levipichun</w:t>
-            </w:r>
-            <w:r>
-              <w:rPr>
-                <w:rFonts w:ascii="Times New Roman" w:eastAsia="Times New Roman" w:hAnsi="Times New Roman"/>
-                <w:i w:val="0"/>
-                <w:sz w:val="20"/>
-                <w:szCs w:val="20"/>
-              </w:rPr>
-              <w:t>, Malena Oyarzo</w:t>
+              <w:t>Valeria Ojeda, Emilio Levipichun, Eduardo Sly, Malena Oyarzo</w:t>
             </w:r>
           </w:p>
         </w:tc>
@@ -3644,7 +3628,7 @@
                 <w:sz w:val="20"/>
                 <w:szCs w:val="20"/>
               </w:rPr>
-              <w:t>17/11</w:t>
+              <w:t>14/11</w:t>
             </w:r>
           </w:p>
         </w:tc>
@@ -3673,7 +3657,7 @@
                 <w:sz w:val="20"/>
                 <w:szCs w:val="20"/>
               </w:rPr>
-              <w:t>19/11</w:t>
+              <w:t>15/11</w:t>
             </w:r>
           </w:p>
         </w:tc>
@@ -3695,640 +3679,6 @@
               <w:spacing w:before="0" w:after="240" w:line="240" w:lineRule="atLeast"/>
               <w:rPr>
                 <w:rFonts w:ascii="Times New Roman" w:eastAsia="Times New Roman" w:hAnsi="Times New Roman"/>
-                <w:i w:val="0"/>
-                <w:sz w:val="20"/>
-                <w:szCs w:val="20"/>
-              </w:rPr>
-            </w:pPr>
-            <w:r>
-              <w:rPr>
-                <w:rFonts w:ascii="Times New Roman" w:eastAsia="Times New Roman" w:hAnsi="Times New Roman"/>
-                <w:i w:val="0"/>
-                <w:sz w:val="20"/>
-                <w:szCs w:val="20"/>
-              </w:rPr>
-              <w:t>C03 T13</w:t>
-            </w:r>
-            <w:r>
-              <w:rPr>
-                <w:rFonts w:ascii="Times New Roman" w:eastAsia="Times New Roman" w:hAnsi="Times New Roman"/>
-                <w:i w:val="0"/>
-                <w:sz w:val="20"/>
-                <w:szCs w:val="20"/>
-              </w:rPr>
-              <w:t xml:space="preserve"> - </w:t>
-            </w:r>
-            <w:r>
-              <w:rPr>
-                <w:rFonts w:ascii="Times New Roman" w:eastAsia="Times New Roman" w:hAnsi="Times New Roman"/>
-                <w:i w:val="0"/>
-                <w:sz w:val="20"/>
-                <w:szCs w:val="20"/>
-              </w:rPr>
-              <w:t>Realizar Seguimiento de Riesgos</w:t>
-            </w:r>
-          </w:p>
-        </w:tc>
-        <w:tc>
-          <w:tcPr>
-            <w:tcW w:w="2132" w:type="dxa"/>
-          </w:tcPr>
-          <w:p>
-            <w:pPr>
-              <w:pStyle w:val="PSI-ComentarioenTabla"/>
-              <w:widowControl w:val="0"/>
-              <w:suppressAutoHyphens/>
-              <w:spacing w:before="0" w:after="240" w:line="240" w:lineRule="atLeast"/>
-              <w:rPr>
-                <w:rFonts w:ascii="Times New Roman" w:eastAsia="Times New Roman" w:hAnsi="Times New Roman"/>
-                <w:i w:val="0"/>
-                <w:sz w:val="20"/>
-                <w:szCs w:val="20"/>
-              </w:rPr>
-            </w:pPr>
-            <w:r>
-              <w:rPr>
-                <w:rFonts w:ascii="Times New Roman" w:eastAsia="Times New Roman" w:hAnsi="Times New Roman"/>
-                <w:i w:val="0"/>
-                <w:sz w:val="20"/>
-                <w:szCs w:val="20"/>
-              </w:rPr>
-              <w:tab/>
-              <w:t>Malena Oyarzo</w:t>
-            </w:r>
-            <w:r>
-              <w:rPr>
-                <w:rFonts w:ascii="Times New Roman" w:eastAsia="Times New Roman" w:hAnsi="Times New Roman"/>
-                <w:i w:val="0"/>
-                <w:sz w:val="20"/>
-                <w:szCs w:val="20"/>
-              </w:rPr>
-              <w:tab/>
-            </w:r>
-          </w:p>
-        </w:tc>
-        <w:tc>
-          <w:tcPr>
-            <w:tcW w:w="1134" w:type="dxa"/>
-            <w:vAlign w:val="center"/>
-          </w:tcPr>
-          <w:p>
-            <w:pPr>
-              <w:pStyle w:val="PSI-ComentarioenTabla"/>
-              <w:widowControl w:val="0"/>
-              <w:suppressAutoHyphens/>
-              <w:spacing w:before="0" w:after="240" w:line="240" w:lineRule="atLeast"/>
-              <w:rPr>
-                <w:rFonts w:ascii="Times New Roman" w:eastAsia="Times New Roman" w:hAnsi="Times New Roman"/>
-                <w:i w:val="0"/>
-                <w:sz w:val="20"/>
-                <w:szCs w:val="20"/>
-              </w:rPr>
-            </w:pPr>
-            <w:r>
-              <w:rPr>
-                <w:rFonts w:ascii="Times New Roman" w:eastAsia="Times New Roman" w:hAnsi="Times New Roman"/>
-                <w:i w:val="0"/>
-                <w:sz w:val="20"/>
-                <w:szCs w:val="20"/>
-              </w:rPr>
-              <w:t>17/11</w:t>
-            </w:r>
-          </w:p>
-        </w:tc>
-        <w:tc>
-          <w:tcPr>
-            <w:tcW w:w="1133" w:type="dxa"/>
-            <w:vAlign w:val="center"/>
-          </w:tcPr>
-          <w:p>
-            <w:pPr>
-              <w:pStyle w:val="PSI-ComentarioenTabla"/>
-              <w:widowControl w:val="0"/>
-              <w:suppressAutoHyphens/>
-              <w:spacing w:before="0" w:after="240" w:line="240" w:lineRule="atLeast"/>
-              <w:rPr>
-                <w:rFonts w:ascii="Times New Roman" w:eastAsia="Times New Roman" w:hAnsi="Times New Roman"/>
-                <w:i w:val="0"/>
-                <w:sz w:val="20"/>
-                <w:szCs w:val="20"/>
-              </w:rPr>
-            </w:pPr>
-            <w:r>
-              <w:rPr>
-                <w:rFonts w:ascii="Times New Roman" w:eastAsia="Times New Roman" w:hAnsi="Times New Roman"/>
-                <w:i w:val="0"/>
-                <w:sz w:val="20"/>
-                <w:szCs w:val="20"/>
-              </w:rPr>
-              <w:t>19/11</w:t>
-            </w:r>
-          </w:p>
-        </w:tc>
-      </w:tr>
-      <w:tr>
-        <w:trPr>
-          <w:jc w:val="center"/>
-        </w:trPr>
-        <w:tc>
-          <w:tcPr>
-            <w:tcW w:w="4673" w:type="dxa"/>
-            <w:vAlign w:val="center"/>
-          </w:tcPr>
-          <w:p>
-            <w:pPr>
-              <w:pStyle w:val="PSI-ComentarioenTabla"/>
-              <w:widowControl w:val="0"/>
-              <w:suppressAutoHyphens/>
-              <w:spacing w:before="0" w:after="240" w:line="240" w:lineRule="atLeast"/>
-              <w:rPr>
-                <w:rFonts w:ascii="Times New Roman" w:eastAsia="Times New Roman" w:hAnsi="Times New Roman"/>
-                <w:i w:val="0"/>
-                <w:sz w:val="20"/>
-                <w:szCs w:val="20"/>
-              </w:rPr>
-            </w:pPr>
-            <w:r>
-              <w:rPr>
-                <w:rFonts w:ascii="Times New Roman" w:eastAsia="Times New Roman" w:hAnsi="Times New Roman"/>
-                <w:i w:val="0"/>
-                <w:sz w:val="20"/>
-                <w:szCs w:val="20"/>
-              </w:rPr>
-              <w:t xml:space="preserve">C03 </w:t>
-            </w:r>
-            <w:r>
-              <w:rPr>
-                <w:rFonts w:ascii="Times New Roman" w:eastAsia="Times New Roman" w:hAnsi="Times New Roman"/>
-                <w:i w:val="0"/>
-                <w:sz w:val="20"/>
-                <w:szCs w:val="20"/>
-              </w:rPr>
-              <w:t>T</w:t>
-            </w:r>
-            <w:r>
-              <w:rPr>
-                <w:rFonts w:ascii="Times New Roman" w:eastAsia="Times New Roman" w:hAnsi="Times New Roman"/>
-                <w:i w:val="0"/>
-                <w:sz w:val="20"/>
-                <w:szCs w:val="20"/>
-              </w:rPr>
-              <w:t>14</w:t>
-            </w:r>
-            <w:r>
-              <w:rPr>
-                <w:rFonts w:ascii="Times New Roman" w:eastAsia="Times New Roman" w:hAnsi="Times New Roman"/>
-                <w:i w:val="0"/>
-                <w:sz w:val="20"/>
-                <w:szCs w:val="20"/>
-              </w:rPr>
-              <w:t xml:space="preserve"> - Cierre de la Iteración </w:t>
-            </w:r>
-            <w:r>
-              <w:rPr>
-                <w:rFonts w:ascii="Times New Roman" w:eastAsia="Times New Roman" w:hAnsi="Times New Roman"/>
-                <w:i w:val="0"/>
-                <w:sz w:val="20"/>
-                <w:szCs w:val="20"/>
-              </w:rPr>
-              <w:t>C</w:t>
-            </w:r>
-            <w:r>
-              <w:rPr>
-                <w:rFonts w:ascii="Times New Roman" w:eastAsia="Times New Roman" w:hAnsi="Times New Roman"/>
-                <w:i w:val="0"/>
-                <w:sz w:val="20"/>
-                <w:szCs w:val="20"/>
-              </w:rPr>
-              <w:t>0</w:t>
-            </w:r>
-            <w:r>
-              <w:rPr>
-                <w:rFonts w:ascii="Times New Roman" w:eastAsia="Times New Roman" w:hAnsi="Times New Roman"/>
-                <w:i w:val="0"/>
-                <w:sz w:val="20"/>
-                <w:szCs w:val="20"/>
-              </w:rPr>
-              <w:t>3</w:t>
-            </w:r>
-          </w:p>
-        </w:tc>
-        <w:tc>
-          <w:tcPr>
-            <w:tcW w:w="2132" w:type="dxa"/>
-          </w:tcPr>
-          <w:p>
-            <w:pPr>
-              <w:pStyle w:val="PSI-ComentarioenTabla"/>
-              <w:widowControl w:val="0"/>
-              <w:suppressAutoHyphens/>
-              <w:spacing w:before="0" w:after="240" w:line="240" w:lineRule="atLeast"/>
-              <w:rPr>
-                <w:rFonts w:ascii="Times New Roman" w:eastAsia="Times New Roman" w:hAnsi="Times New Roman"/>
-                <w:i w:val="0"/>
-                <w:sz w:val="20"/>
-                <w:szCs w:val="20"/>
-              </w:rPr>
-            </w:pPr>
-            <w:r>
-              <w:rPr>
-                <w:rFonts w:ascii="Times New Roman" w:eastAsia="Times New Roman" w:hAnsi="Times New Roman"/>
-                <w:i w:val="0"/>
-                <w:sz w:val="20"/>
-                <w:szCs w:val="20"/>
-              </w:rPr>
-              <w:t>Valeria Ojeda, Emilio Levipichun, Eduardo Sly, Malena Oyarzo</w:t>
-            </w:r>
-          </w:p>
-        </w:tc>
-        <w:tc>
-          <w:tcPr>
-            <w:tcW w:w="1134" w:type="dxa"/>
-            <w:vAlign w:val="center"/>
-          </w:tcPr>
-          <w:p>
-            <w:pPr>
-              <w:pStyle w:val="PSI-ComentarioenTabla"/>
-              <w:widowControl w:val="0"/>
-              <w:suppressAutoHyphens/>
-              <w:spacing w:before="0" w:after="240" w:line="240" w:lineRule="atLeast"/>
-              <w:rPr>
-                <w:rFonts w:ascii="Times New Roman" w:eastAsia="Times New Roman" w:hAnsi="Times New Roman"/>
-                <w:i w:val="0"/>
-                <w:sz w:val="20"/>
-                <w:szCs w:val="20"/>
-              </w:rPr>
-            </w:pPr>
-            <w:r>
-              <w:rPr>
-                <w:rFonts w:ascii="Times New Roman" w:eastAsia="Times New Roman" w:hAnsi="Times New Roman"/>
-                <w:i w:val="0"/>
-                <w:sz w:val="20"/>
-                <w:szCs w:val="20"/>
-              </w:rPr>
-              <w:t>17/11</w:t>
-            </w:r>
-          </w:p>
-        </w:tc>
-        <w:tc>
-          <w:tcPr>
-            <w:tcW w:w="1133" w:type="dxa"/>
-            <w:vAlign w:val="center"/>
-          </w:tcPr>
-          <w:p>
-            <w:pPr>
-              <w:pStyle w:val="PSI-ComentarioenTabla"/>
-              <w:widowControl w:val="0"/>
-              <w:suppressAutoHyphens/>
-              <w:spacing w:before="0" w:after="240" w:line="240" w:lineRule="atLeast"/>
-              <w:rPr>
-                <w:rFonts w:ascii="Times New Roman" w:eastAsia="Times New Roman" w:hAnsi="Times New Roman"/>
-                <w:i w:val="0"/>
-                <w:sz w:val="20"/>
-                <w:szCs w:val="20"/>
-              </w:rPr>
-            </w:pPr>
-            <w:r>
-              <w:rPr>
-                <w:rFonts w:ascii="Times New Roman" w:eastAsia="Times New Roman" w:hAnsi="Times New Roman"/>
-                <w:i w:val="0"/>
-                <w:sz w:val="20"/>
-                <w:szCs w:val="20"/>
-              </w:rPr>
-              <w:t>19/11</w:t>
-            </w:r>
-          </w:p>
-        </w:tc>
-      </w:tr>
-      <w:tr>
-        <w:trPr>
-          <w:jc w:val="center"/>
-        </w:trPr>
-        <w:tc>
-          <w:tcPr>
-            <w:tcW w:w="4673" w:type="dxa"/>
-            <w:vAlign w:val="center"/>
-          </w:tcPr>
-          <w:p>
-            <w:pPr>
-              <w:pStyle w:val="PSI-ComentarioenTabla"/>
-              <w:widowControl w:val="0"/>
-              <w:suppressAutoHyphens/>
-              <w:spacing w:before="0" w:after="240" w:line="240" w:lineRule="atLeast"/>
-              <w:rPr>
-                <w:rFonts w:ascii="Times New Roman" w:eastAsia="Times New Roman" w:hAnsi="Times New Roman"/>
-                <w:i w:val="0"/>
-                <w:sz w:val="20"/>
-                <w:szCs w:val="20"/>
-              </w:rPr>
-            </w:pPr>
-            <w:r>
-              <w:rPr>
-                <w:rFonts w:ascii="Times New Roman" w:eastAsia="Times New Roman" w:hAnsi="Times New Roman"/>
-                <w:i w:val="0"/>
-                <w:sz w:val="20"/>
-                <w:szCs w:val="20"/>
-              </w:rPr>
-              <w:t>C03 T15</w:t>
-            </w:r>
-            <w:r>
-              <w:rPr>
-                <w:rFonts w:ascii="Times New Roman" w:eastAsia="Times New Roman" w:hAnsi="Times New Roman"/>
-                <w:i w:val="0"/>
-                <w:sz w:val="20"/>
-                <w:szCs w:val="20"/>
-              </w:rPr>
-              <w:t xml:space="preserve"> - Realizar Plan de Iteración </w:t>
-            </w:r>
-            <w:r>
-              <w:rPr>
-                <w:rFonts w:ascii="Times New Roman" w:eastAsia="Times New Roman" w:hAnsi="Times New Roman"/>
-                <w:i w:val="0"/>
-                <w:sz w:val="20"/>
-                <w:szCs w:val="20"/>
-              </w:rPr>
-              <w:t>Finalización con estimación</w:t>
-            </w:r>
-            <w:r>
-              <w:rPr>
-                <w:rFonts w:ascii="Times New Roman" w:eastAsia="Times New Roman" w:hAnsi="Times New Roman"/>
-                <w:i w:val="0"/>
-                <w:sz w:val="20"/>
-                <w:szCs w:val="20"/>
-              </w:rPr>
-              <w:t xml:space="preserve"> y gestión de riesgos</w:t>
-            </w:r>
-          </w:p>
-        </w:tc>
-        <w:tc>
-          <w:tcPr>
-            <w:tcW w:w="2132" w:type="dxa"/>
-          </w:tcPr>
-          <w:p>
-            <w:pPr>
-              <w:pStyle w:val="PSI-ComentarioenTabla"/>
-              <w:widowControl w:val="0"/>
-              <w:suppressAutoHyphens/>
-              <w:spacing w:before="0" w:after="240" w:line="240" w:lineRule="atLeast"/>
-              <w:rPr>
-                <w:rFonts w:ascii="Times New Roman" w:eastAsia="Times New Roman" w:hAnsi="Times New Roman"/>
-                <w:i w:val="0"/>
-                <w:sz w:val="20"/>
-                <w:szCs w:val="20"/>
-              </w:rPr>
-            </w:pPr>
-            <w:r>
-              <w:rPr>
-                <w:rFonts w:ascii="Times New Roman" w:eastAsia="Times New Roman" w:hAnsi="Times New Roman"/>
-                <w:i w:val="0"/>
-                <w:sz w:val="20"/>
-                <w:szCs w:val="20"/>
-              </w:rPr>
-              <w:t>Valeria Ojeda</w:t>
-            </w:r>
-          </w:p>
-        </w:tc>
-        <w:tc>
-          <w:tcPr>
-            <w:tcW w:w="1134" w:type="dxa"/>
-            <w:vAlign w:val="center"/>
-          </w:tcPr>
-          <w:p>
-            <w:pPr>
-              <w:pStyle w:val="PSI-ComentarioenTabla"/>
-              <w:widowControl w:val="0"/>
-              <w:suppressAutoHyphens/>
-              <w:spacing w:before="0" w:after="240" w:line="240" w:lineRule="atLeast"/>
-              <w:rPr>
-                <w:rFonts w:ascii="Times New Roman" w:eastAsia="Times New Roman" w:hAnsi="Times New Roman"/>
-                <w:i w:val="0"/>
-                <w:sz w:val="20"/>
-                <w:szCs w:val="20"/>
-              </w:rPr>
-            </w:pPr>
-            <w:r>
-              <w:rPr>
-                <w:rFonts w:ascii="Times New Roman" w:eastAsia="Times New Roman" w:hAnsi="Times New Roman"/>
-                <w:i w:val="0"/>
-                <w:sz w:val="20"/>
-                <w:szCs w:val="20"/>
-              </w:rPr>
-              <w:t>17/11</w:t>
-            </w:r>
-          </w:p>
-        </w:tc>
-        <w:tc>
-          <w:tcPr>
-            <w:tcW w:w="1133" w:type="dxa"/>
-            <w:vAlign w:val="center"/>
-          </w:tcPr>
-          <w:p>
-            <w:pPr>
-              <w:pStyle w:val="PSI-ComentarioenTabla"/>
-              <w:widowControl w:val="0"/>
-              <w:suppressAutoHyphens/>
-              <w:spacing w:before="0" w:after="240" w:line="240" w:lineRule="atLeast"/>
-              <w:rPr>
-                <w:rFonts w:ascii="Times New Roman" w:eastAsia="Times New Roman" w:hAnsi="Times New Roman"/>
-                <w:i w:val="0"/>
-                <w:sz w:val="20"/>
-                <w:szCs w:val="20"/>
-              </w:rPr>
-            </w:pPr>
-            <w:r>
-              <w:rPr>
-                <w:rFonts w:ascii="Times New Roman" w:eastAsia="Times New Roman" w:hAnsi="Times New Roman"/>
-                <w:i w:val="0"/>
-                <w:sz w:val="20"/>
-                <w:szCs w:val="20"/>
-              </w:rPr>
-              <w:t>19/11</w:t>
-            </w:r>
-          </w:p>
-        </w:tc>
-      </w:tr>
-      <w:tr>
-        <w:trPr>
-          <w:jc w:val="center"/>
-        </w:trPr>
-        <w:tc>
-          <w:tcPr>
-            <w:tcW w:w="4673" w:type="dxa"/>
-            <w:vAlign w:val="center"/>
-          </w:tcPr>
-          <w:p>
-            <w:pPr>
-              <w:pStyle w:val="PSI-ComentarioenTabla"/>
-              <w:widowControl w:val="0"/>
-              <w:suppressAutoHyphens/>
-              <w:spacing w:before="0" w:after="240" w:line="240" w:lineRule="atLeast"/>
-              <w:rPr>
-                <w:rFonts w:ascii="Times New Roman" w:eastAsia="Times New Roman" w:hAnsi="Times New Roman"/>
-                <w:i w:val="0"/>
-                <w:sz w:val="20"/>
-                <w:szCs w:val="20"/>
-              </w:rPr>
-            </w:pPr>
-            <w:r>
-              <w:rPr>
-                <w:rFonts w:ascii="Times New Roman" w:eastAsia="Times New Roman" w:hAnsi="Times New Roman"/>
-                <w:i w:val="0"/>
-                <w:sz w:val="20"/>
-                <w:szCs w:val="20"/>
-              </w:rPr>
-              <w:t>C03 T16</w:t>
-            </w:r>
-            <w:r>
-              <w:rPr>
-                <w:rFonts w:ascii="Times New Roman" w:eastAsia="Times New Roman" w:hAnsi="Times New Roman"/>
-                <w:i w:val="0"/>
-                <w:sz w:val="20"/>
-                <w:szCs w:val="20"/>
-              </w:rPr>
-              <w:t xml:space="preserve"> - Realizar Presentación III</w:t>
-            </w:r>
-            <w:r>
-              <w:rPr>
-                <w:rFonts w:ascii="Times New Roman" w:eastAsia="Times New Roman" w:hAnsi="Times New Roman"/>
-                <w:i w:val="0"/>
-                <w:sz w:val="20"/>
-                <w:szCs w:val="20"/>
-              </w:rPr>
-              <w:t xml:space="preserve"> </w:t>
-            </w:r>
-            <w:r>
-              <w:rPr>
-                <w:rFonts w:ascii="Times New Roman" w:eastAsia="Times New Roman" w:hAnsi="Times New Roman"/>
-                <w:i w:val="0"/>
-                <w:sz w:val="20"/>
-                <w:szCs w:val="20"/>
-              </w:rPr>
-              <w:t>–</w:t>
-            </w:r>
-            <w:r>
-              <w:rPr>
-                <w:rFonts w:ascii="Times New Roman" w:eastAsia="Times New Roman" w:hAnsi="Times New Roman"/>
-                <w:i w:val="0"/>
-                <w:sz w:val="20"/>
-                <w:szCs w:val="20"/>
-              </w:rPr>
-              <w:t xml:space="preserve"> </w:t>
-            </w:r>
-            <w:r>
-              <w:rPr>
-                <w:rFonts w:ascii="Times New Roman" w:eastAsia="Times New Roman" w:hAnsi="Times New Roman"/>
-                <w:i w:val="0"/>
-                <w:sz w:val="20"/>
-                <w:szCs w:val="20"/>
-              </w:rPr>
-              <w:t>C03</w:t>
-            </w:r>
-          </w:p>
-        </w:tc>
-        <w:tc>
-          <w:tcPr>
-            <w:tcW w:w="2132" w:type="dxa"/>
-          </w:tcPr>
-          <w:p>
-            <w:pPr>
-              <w:pStyle w:val="PSI-ComentarioenTabla"/>
-              <w:widowControl w:val="0"/>
-              <w:suppressAutoHyphens/>
-              <w:spacing w:before="0" w:after="240" w:line="240" w:lineRule="atLeast"/>
-              <w:rPr>
-                <w:rFonts w:ascii="Times New Roman" w:eastAsia="Times New Roman" w:hAnsi="Times New Roman"/>
-                <w:i w:val="0"/>
-                <w:sz w:val="20"/>
-                <w:szCs w:val="20"/>
-              </w:rPr>
-            </w:pPr>
-            <w:r>
-              <w:rPr>
-                <w:rFonts w:ascii="Times New Roman" w:eastAsia="Times New Roman" w:hAnsi="Times New Roman"/>
-                <w:i w:val="0"/>
-                <w:sz w:val="20"/>
-                <w:szCs w:val="20"/>
-              </w:rPr>
-              <w:t>Valeria Ojeda, Emilio Levipichun, Eduardo Sly, Malena Oyarzo</w:t>
-            </w:r>
-          </w:p>
-        </w:tc>
-        <w:tc>
-          <w:tcPr>
-            <w:tcW w:w="1134" w:type="dxa"/>
-            <w:vAlign w:val="center"/>
-          </w:tcPr>
-          <w:p>
-            <w:pPr>
-              <w:pStyle w:val="PSI-ComentarioenTabla"/>
-              <w:widowControl w:val="0"/>
-              <w:suppressAutoHyphens/>
-              <w:spacing w:before="0" w:after="240" w:line="240" w:lineRule="atLeast"/>
-              <w:rPr>
-                <w:rFonts w:ascii="Times New Roman" w:eastAsia="Times New Roman" w:hAnsi="Times New Roman"/>
-                <w:i w:val="0"/>
-                <w:sz w:val="20"/>
-                <w:szCs w:val="20"/>
-              </w:rPr>
-            </w:pPr>
-            <w:r>
-              <w:rPr>
-                <w:rFonts w:ascii="Times New Roman" w:eastAsia="Times New Roman" w:hAnsi="Times New Roman"/>
-                <w:i w:val="0"/>
-                <w:sz w:val="20"/>
-                <w:szCs w:val="20"/>
-              </w:rPr>
-              <w:t>17/11</w:t>
-            </w:r>
-          </w:p>
-        </w:tc>
-        <w:tc>
-          <w:tcPr>
-            <w:tcW w:w="1133" w:type="dxa"/>
-            <w:vAlign w:val="center"/>
-          </w:tcPr>
-          <w:p>
-            <w:pPr>
-              <w:pStyle w:val="PSI-ComentarioenTabla"/>
-              <w:widowControl w:val="0"/>
-              <w:suppressAutoHyphens/>
-              <w:spacing w:before="0" w:after="240" w:line="240" w:lineRule="atLeast"/>
-              <w:rPr>
-                <w:rFonts w:ascii="Times New Roman" w:eastAsia="Times New Roman" w:hAnsi="Times New Roman"/>
-                <w:i w:val="0"/>
-                <w:sz w:val="20"/>
-                <w:szCs w:val="20"/>
-              </w:rPr>
-            </w:pPr>
-            <w:r>
-              <w:rPr>
-                <w:rFonts w:ascii="Times New Roman" w:eastAsia="Times New Roman" w:hAnsi="Times New Roman"/>
-                <w:i w:val="0"/>
-                <w:sz w:val="20"/>
-                <w:szCs w:val="20"/>
-              </w:rPr>
-              <w:t>19/11</w:t>
-            </w:r>
-          </w:p>
-        </w:tc>
-      </w:tr>
-      <w:tr>
-        <w:trPr>
-          <w:jc w:val="center"/>
-        </w:trPr>
-        <w:tc>
-          <w:tcPr>
-            <w:tcW w:w="4673" w:type="dxa"/>
-            <w:vAlign w:val="center"/>
-          </w:tcPr>
-          <w:p>
-            <w:pPr>
-              <w:pStyle w:val="PSI-ComentarioenTabla"/>
-              <w:widowControl w:val="0"/>
-              <w:suppressAutoHyphens/>
-              <w:spacing w:before="0" w:after="240" w:line="240" w:lineRule="atLeast"/>
-              <w:rPr>
-                <w:rFonts w:ascii="Times New Roman" w:eastAsia="Times New Roman" w:hAnsi="Times New Roman"/>
                 <w:b/>
                 <w:i w:val="0"/>
                 <w:sz w:val="20"/>
@@ -4415,7 +3765,27 @@
                 <w:sz w:val="20"/>
                 <w:szCs w:val="20"/>
               </w:rPr>
-              <w:t>19/11</w:t>
+              <w:t>1</w:t>
+            </w:r>
+            <w:r>
+              <w:rPr>
+                <w:rFonts w:ascii="Times New Roman" w:eastAsia="Times New Roman" w:hAnsi="Times New Roman"/>
+                <w:b/>
+                <w:i w:val="0"/>
+                <w:sz w:val="20"/>
+                <w:szCs w:val="20"/>
+              </w:rPr>
+              <w:t>5</w:t>
+            </w:r>
+            <w:r>
+              <w:rPr>
+                <w:rFonts w:ascii="Times New Roman" w:eastAsia="Times New Roman" w:hAnsi="Times New Roman"/>
+                <w:b/>
+                <w:i w:val="0"/>
+                <w:sz w:val="20"/>
+                <w:szCs w:val="20"/>
+              </w:rPr>
+              <w:t>/11</w:t>
             </w:r>
           </w:p>
         </w:tc>
@@ -4425,7 +3795,7 @@
       <w:pPr>
         <w:pStyle w:val="PSI-Normal"/>
       </w:pPr>
-      <w:bookmarkStart w:id="9" w:name="_Toc238197615"/>
+      <w:bookmarkStart w:id="8" w:name="_Toc238197615"/>
       <w:r>
         <w:tab/>
       </w:r>
@@ -4437,140 +3807,142 @@
           <w:rFonts w:eastAsia="DejaVu Sans"/>
         </w:rPr>
       </w:pPr>
-      <w:bookmarkStart w:id="10" w:name="_Toc179582517"/>
+      <w:bookmarkStart w:id="9" w:name="_Toc179582517"/>
       <w:r>
         <w:rPr>
           <w:rFonts w:eastAsia="DejaVu Sans"/>
         </w:rPr>
         <w:t>Casos de Uso y Escenarios</w:t>
       </w:r>
+      <w:bookmarkEnd w:id="8"/>
       <w:bookmarkEnd w:id="9"/>
+    </w:p>
+    <w:p>
+      <w:pPr>
+        <w:pStyle w:val="PSI-Normal"/>
+      </w:pPr>
+      <w:r>
+        <w:t>Lista de Casos de Uso al 08</w:t>
+      </w:r>
+      <w:r>
+        <w:t>/11</w:t>
+      </w:r>
+      <w:r>
+        <w:t>:</w:t>
+      </w:r>
+    </w:p>
+    <w:p>
+      <w:pPr>
+        <w:pStyle w:val="PSI-Normal"/>
+      </w:pPr>
+      <w:r>
+        <w:t xml:space="preserve">CU01 - CRUD </w:t>
+      </w:r>
+      <w:r>
+        <w:t>Escenario</w:t>
+      </w:r>
+    </w:p>
+    <w:p>
+      <w:pPr>
+        <w:pStyle w:val="PSI-Normal"/>
+      </w:pPr>
+      <w:r>
+        <w:t xml:space="preserve">CU02 - Consultar </w:t>
+      </w:r>
+      <w:r>
+        <w:t>Escenario</w:t>
+      </w:r>
+    </w:p>
+    <w:p>
+      <w:pPr>
+        <w:pStyle w:val="PSI-Normal"/>
+      </w:pPr>
+      <w:r>
+        <w:t xml:space="preserve">CU03 - Asignar </w:t>
+      </w:r>
+      <w:r>
+        <w:t>Escenario</w:t>
+      </w:r>
+    </w:p>
+    <w:p>
+      <w:pPr>
+        <w:pStyle w:val="PSI-Normal"/>
+      </w:pPr>
+      <w:r>
+        <w:t>CU04 - Adjuntar Documentos</w:t>
+      </w:r>
+    </w:p>
+    <w:p>
+      <w:pPr>
+        <w:pStyle w:val="PSI-Normal"/>
+      </w:pPr>
+      <w:r>
+        <w:t xml:space="preserve">CU05 - Comentar </w:t>
+      </w:r>
+      <w:r>
+        <w:t>Escenario</w:t>
+      </w:r>
+    </w:p>
+    <w:p>
+      <w:pPr>
+        <w:pStyle w:val="PSI-Normal"/>
+      </w:pPr>
+      <w:r>
+        <w:t xml:space="preserve">CU06 - Exportar </w:t>
+      </w:r>
+      <w:r>
+        <w:t xml:space="preserve">Escenarios </w:t>
+      </w:r>
+      <w:r>
+        <w:t>y Resultados</w:t>
+      </w:r>
+    </w:p>
+    <w:p>
+      <w:pPr>
+        <w:pStyle w:val="PSI-Normal"/>
+      </w:pPr>
+      <w:r>
+        <w:t xml:space="preserve">CU07 - </w:t>
+      </w:r>
+      <w:r>
+        <w:t>Consultar Proyectos</w:t>
+      </w:r>
+    </w:p>
+    <w:p>
+      <w:pPr>
+        <w:pStyle w:val="PSI-Normal"/>
+      </w:pPr>
+      <w:r>
+        <w:t xml:space="preserve">CU08 - </w:t>
+      </w:r>
+      <w:r>
+        <w:t xml:space="preserve">Consultar Proyectos Asignados </w:t>
+      </w:r>
+    </w:p>
+    <w:p>
+      <w:pPr>
+        <w:pStyle w:val="PSI-Normal"/>
+      </w:pPr>
+      <w:r>
+        <w:t xml:space="preserve">CU09 - </w:t>
+      </w:r>
+      <w:r>
+        <w:t>CRUD Proyectos</w:t>
+      </w:r>
+    </w:p>
+    <w:p>
+      <w:pPr>
+        <w:pStyle w:val="PSI-Normal"/>
+      </w:pPr>
+      <w:r>
+        <w:lastRenderedPageBreak/>
+        <w:t xml:space="preserve">CU10 - </w:t>
+      </w:r>
+      <w:r>
+        <w:t>CRUD Permisos</w:t>
+      </w:r>
+      <w:bookmarkStart w:id="10" w:name="_GoBack"/>
       <w:bookmarkEnd w:id="10"/>
-    </w:p>
-    <w:p>
-      <w:pPr>
-        <w:pStyle w:val="PSI-Normal"/>
-      </w:pPr>
-      <w:r>
-        <w:t>Lista de Casos de Uso al 08</w:t>
-      </w:r>
-      <w:r>
-        <w:t>/11</w:t>
-      </w:r>
-      <w:r>
-        <w:t>:</w:t>
-      </w:r>
-    </w:p>
-    <w:p>
-      <w:pPr>
-        <w:pStyle w:val="PSI-Normal"/>
-      </w:pPr>
-      <w:r>
-        <w:t xml:space="preserve">CU01 - CRUD </w:t>
-      </w:r>
-      <w:r>
-        <w:t>Escenario</w:t>
-      </w:r>
-    </w:p>
-    <w:p>
-      <w:pPr>
-        <w:pStyle w:val="PSI-Normal"/>
-      </w:pPr>
-      <w:r>
-        <w:t xml:space="preserve">CU02 - Consultar </w:t>
-      </w:r>
-      <w:r>
-        <w:t>Escenario</w:t>
-      </w:r>
-    </w:p>
-    <w:p>
-      <w:pPr>
-        <w:pStyle w:val="PSI-Normal"/>
-      </w:pPr>
-      <w:r>
-        <w:t xml:space="preserve">CU03 - Asignar </w:t>
-      </w:r>
-      <w:r>
-        <w:t>Escenario</w:t>
-      </w:r>
-    </w:p>
-    <w:p>
-      <w:pPr>
-        <w:pStyle w:val="PSI-Normal"/>
-      </w:pPr>
-      <w:r>
-        <w:lastRenderedPageBreak/>
-        <w:t>CU04 - Adjuntar Documentos</w:t>
-      </w:r>
-    </w:p>
-    <w:p>
-      <w:pPr>
-        <w:pStyle w:val="PSI-Normal"/>
-      </w:pPr>
-      <w:r>
-        <w:t xml:space="preserve">CU05 - Comentar </w:t>
-      </w:r>
-      <w:r>
-        <w:t>Escenario</w:t>
-      </w:r>
-    </w:p>
-    <w:p>
-      <w:pPr>
-        <w:pStyle w:val="PSI-Normal"/>
-      </w:pPr>
-      <w:r>
-        <w:t xml:space="preserve">CU06 - Exportar </w:t>
-      </w:r>
-      <w:r>
-        <w:t xml:space="preserve">Escenarios </w:t>
-      </w:r>
-      <w:r>
-        <w:t>y Resultados</w:t>
-      </w:r>
-    </w:p>
-    <w:p>
-      <w:pPr>
-        <w:pStyle w:val="PSI-Normal"/>
-      </w:pPr>
-      <w:r>
-        <w:t xml:space="preserve">CU07 - </w:t>
-      </w:r>
-      <w:r>
-        <w:t>Consultar Proyectos</w:t>
-      </w:r>
-    </w:p>
-    <w:p>
-      <w:pPr>
-        <w:pStyle w:val="PSI-Normal"/>
-      </w:pPr>
-      <w:r>
-        <w:t xml:space="preserve">CU08 - </w:t>
-      </w:r>
-      <w:r>
-        <w:t xml:space="preserve">Consultar Proyectos Asignados </w:t>
-      </w:r>
-    </w:p>
-    <w:p>
-      <w:pPr>
-        <w:pStyle w:val="PSI-Normal"/>
-      </w:pPr>
-      <w:r>
-        <w:t xml:space="preserve">CU09 - </w:t>
-      </w:r>
-      <w:r>
-        <w:t>CRUD Proyectos</w:t>
-      </w:r>
-    </w:p>
-    <w:p>
-      <w:pPr>
-        <w:pStyle w:val="PSI-Normal"/>
-      </w:pPr>
-      <w:r>
-        <w:t xml:space="preserve">CU10 - </w:t>
-      </w:r>
-      <w:r>
-        <w:t>CRUD Permisos</w:t>
-      </w:r>
     </w:p>
     <w:p>
       <w:pPr>
@@ -5119,7 +4491,7 @@
         <w:rFonts w:ascii="Cambria" w:hAnsi="Cambria" w:cs="Cambria"/>
         <w:noProof/>
       </w:rPr>
-      <w:t>2</w:t>
+      <w:t>7</w:t>
     </w:r>
     <w:r>
       <w:rPr>
@@ -8740,7 +8112,7 @@
 </file>
 
 <file path=customXml/itemProps2.xml><?xml version="1.0" encoding="utf-8"?>
-<ds:datastoreItem xmlns:ds="http://schemas.openxmlformats.org/officeDocument/2006/customXml" ds:itemID="{4824640B-E0CB-488F-B5BF-25F81BBDB225}">
+<ds:datastoreItem xmlns:ds="http://schemas.openxmlformats.org/officeDocument/2006/customXml" ds:itemID="{715A4B34-7B84-405C-9060-F030F81FE749}">
   <ds:schemaRefs>
     <ds:schemaRef ds:uri="http://schemas.openxmlformats.org/officeDocument/2006/bibliography"/>
   </ds:schemaRefs>

</xml_diff>

<commit_message>
Documentación - Plan de iteración C301
</commit_message>
<xml_diff>
--- a/Fases_de_desarrollo/03-Construccion/05- Gestion de Proyecto/C301-OSLO-Plan de Iteración.docx
+++ b/Fases_de_desarrollo/03-Construccion/05- Gestion de Proyecto/C301-OSLO-Plan de Iteración.docx
@@ -11,6 +11,8 @@
           <w:szCs w:val="72"/>
         </w:rPr>
       </w:pPr>
+      <w:bookmarkStart w:id="0" w:name="_GoBack"/>
+      <w:bookmarkEnd w:id="0"/>
     </w:p>
     <w:p>
       <w:pPr>
@@ -151,7 +153,7 @@
           <w:szCs w:val="56"/>
         </w:rPr>
       </w:pPr>
-      <w:bookmarkStart w:id="0" w:name="_Hlk175751289"/>
+      <w:bookmarkStart w:id="1" w:name="_Hlk175751289"/>
       <w:r>
         <w:rPr>
           <w:rFonts w:ascii="Ink Free" w:hAnsi="Ink Free"/>
@@ -162,7 +164,7 @@
         <w:t>Testify</w:t>
       </w:r>
     </w:p>
-    <w:bookmarkEnd w:id="0"/>
+    <w:bookmarkEnd w:id="1"/>
     <w:p>
       <w:pPr>
         <w:pStyle w:val="Sinespaciado"/>
@@ -196,7 +198,7 @@
           <w:szCs w:val="52"/>
         </w:rPr>
       </w:pPr>
-      <w:bookmarkStart w:id="1" w:name="_Hlk175751343"/>
+      <w:bookmarkStart w:id="2" w:name="_Hlk175751343"/>
       <w:r>
         <w:rPr>
           <w:rFonts w:ascii="Verdana" w:eastAsia="Times New Roman" w:hAnsi="Verdana"/>
@@ -242,7 +244,7 @@
         <w:t xml:space="preserve"> – Oyarzo Malena</w:t>
       </w:r>
     </w:p>
-    <w:bookmarkEnd w:id="1"/>
+    <w:bookmarkEnd w:id="2"/>
     <w:p>
       <w:pPr>
         <w:pStyle w:val="PSI-Comentario"/>
@@ -1526,11 +1528,11 @@
       <w:pPr>
         <w:pStyle w:val="PSI-Ttulo1"/>
       </w:pPr>
-      <w:bookmarkStart w:id="2" w:name="_Toc179582511"/>
+      <w:bookmarkStart w:id="3" w:name="_Toc179582511"/>
       <w:r>
         <w:t>Introducción</w:t>
       </w:r>
-      <w:bookmarkEnd w:id="2"/>
+      <w:bookmarkEnd w:id="3"/>
     </w:p>
     <w:p>
       <w:pPr>
@@ -1557,11 +1559,11 @@
       <w:pPr>
         <w:pStyle w:val="PSI-Ttulo2"/>
       </w:pPr>
-      <w:bookmarkStart w:id="3" w:name="_Toc179582512"/>
+      <w:bookmarkStart w:id="4" w:name="_Toc179582512"/>
       <w:r>
         <w:t>Propósito</w:t>
       </w:r>
-      <w:bookmarkEnd w:id="3"/>
+      <w:bookmarkEnd w:id="4"/>
     </w:p>
     <w:p>
       <w:pPr>
@@ -1582,11 +1584,11 @@
       <w:pPr>
         <w:pStyle w:val="PSI-Ttulo2"/>
       </w:pPr>
-      <w:bookmarkStart w:id="4" w:name="_Toc179582513"/>
+      <w:bookmarkStart w:id="5" w:name="_Toc179582513"/>
       <w:r>
         <w:t>Referencias</w:t>
       </w:r>
-      <w:bookmarkEnd w:id="4"/>
+      <w:bookmarkEnd w:id="5"/>
     </w:p>
     <w:p>
       <w:pPr>
@@ -1649,21 +1651,21 @@
       <w:pPr>
         <w:pStyle w:val="PSI-Ttulo1"/>
       </w:pPr>
-      <w:bookmarkStart w:id="5" w:name="_Toc179582514"/>
+      <w:bookmarkStart w:id="6" w:name="_Toc179582514"/>
       <w:r>
         <w:t>Objetivos</w:t>
       </w:r>
-      <w:bookmarkEnd w:id="5"/>
+      <w:bookmarkEnd w:id="6"/>
     </w:p>
     <w:p>
       <w:pPr>
         <w:pStyle w:val="PSI-Ttulo2"/>
       </w:pPr>
-      <w:bookmarkStart w:id="6" w:name="_Toc179582515"/>
+      <w:bookmarkStart w:id="7" w:name="_Toc179582515"/>
       <w:r>
         <w:t>Criterios de Evaluación</w:t>
       </w:r>
-      <w:bookmarkEnd w:id="6"/>
+      <w:bookmarkEnd w:id="7"/>
     </w:p>
     <w:p>
       <w:pPr>
@@ -1684,11 +1686,11 @@
       <w:pPr>
         <w:pStyle w:val="PSI-Ttulo1"/>
       </w:pPr>
-      <w:bookmarkStart w:id="7" w:name="_Toc179582516"/>
+      <w:bookmarkStart w:id="8" w:name="_Toc179582516"/>
       <w:r>
         <w:t>Planificación</w:t>
       </w:r>
-      <w:bookmarkEnd w:id="7"/>
+      <w:bookmarkEnd w:id="8"/>
     </w:p>
     <w:p>
       <w:pPr>
@@ -2503,16 +2505,7 @@
                 <w:szCs w:val="20"/>
               </w:rPr>
               <w:lastRenderedPageBreak/>
-              <w:t>C03 T0</w:t>
-            </w:r>
-            <w:r>
-              <w:rPr>
-                <w:rFonts w:ascii="Times New Roman" w:eastAsia="Times New Roman" w:hAnsi="Times New Roman"/>
-                <w:i w:val="0"/>
-                <w:sz w:val="20"/>
-                <w:szCs w:val="20"/>
-              </w:rPr>
-              <w:t>5</w:t>
+              <w:t>C03 T05</w:t>
             </w:r>
             <w:r>
               <w:rPr>
@@ -2616,16 +2609,7 @@
                 <w:sz w:val="20"/>
                 <w:szCs w:val="20"/>
               </w:rPr>
-              <w:t>12</w:t>
-            </w:r>
-            <w:r>
-              <w:rPr>
-                <w:rFonts w:ascii="Times New Roman" w:eastAsia="Times New Roman" w:hAnsi="Times New Roman"/>
-                <w:i w:val="0"/>
-                <w:sz w:val="20"/>
-                <w:szCs w:val="20"/>
-              </w:rPr>
-              <w:t>/11</w:t>
+              <w:t>12/11</w:t>
             </w:r>
           </w:p>
         </w:tc>
@@ -3795,7 +3779,7 @@
       <w:pPr>
         <w:pStyle w:val="PSI-Normal"/>
       </w:pPr>
-      <w:bookmarkStart w:id="8" w:name="_Toc238197615"/>
+      <w:bookmarkStart w:id="9" w:name="_Toc238197615"/>
       <w:r>
         <w:tab/>
       </w:r>
@@ -3807,15 +3791,15 @@
           <w:rFonts w:eastAsia="DejaVu Sans"/>
         </w:rPr>
       </w:pPr>
-      <w:bookmarkStart w:id="9" w:name="_Toc179582517"/>
+      <w:bookmarkStart w:id="10" w:name="_Toc179582517"/>
       <w:r>
         <w:rPr>
           <w:rFonts w:eastAsia="DejaVu Sans"/>
         </w:rPr>
         <w:t>Casos de Uso y Escenarios</w:t>
       </w:r>
-      <w:bookmarkEnd w:id="8"/>
       <w:bookmarkEnd w:id="9"/>
+      <w:bookmarkEnd w:id="10"/>
     </w:p>
     <w:p>
       <w:pPr>
@@ -3941,8 +3925,6 @@
       <w:r>
         <w:t>CRUD Permisos</w:t>
       </w:r>
-      <w:bookmarkStart w:id="10" w:name="_GoBack"/>
-      <w:bookmarkEnd w:id="10"/>
     </w:p>
     <w:p>
       <w:pPr>
@@ -4491,7 +4473,7 @@
         <w:rFonts w:ascii="Cambria" w:hAnsi="Cambria" w:cs="Cambria"/>
         <w:noProof/>
       </w:rPr>
-      <w:t>7</w:t>
+      <w:t>2</w:t>
     </w:r>
     <w:r>
       <w:rPr>
@@ -8112,7 +8094,7 @@
 </file>
 
 <file path=customXml/itemProps2.xml><?xml version="1.0" encoding="utf-8"?>
-<ds:datastoreItem xmlns:ds="http://schemas.openxmlformats.org/officeDocument/2006/customXml" ds:itemID="{715A4B34-7B84-405C-9060-F030F81FE749}">
+<ds:datastoreItem xmlns:ds="http://schemas.openxmlformats.org/officeDocument/2006/customXml" ds:itemID="{C22DED60-6989-44F9-A0AE-F5491A53EE10}">
   <ds:schemaRefs>
     <ds:schemaRef ds:uri="http://schemas.openxmlformats.org/officeDocument/2006/bibliography"/>
   </ds:schemaRefs>

</xml_diff>

<commit_message>
Documentación - cierre iteración
Cierre Iteracion1 C3
</commit_message>
<xml_diff>
--- a/Fases_de_desarrollo/03-Construccion/05- Gestion de Proyecto/C301-OSLO-Plan de Iteración.docx
+++ b/Fases_de_desarrollo/03-Construccion/05- Gestion de Proyecto/C301-OSLO-Plan de Iteración.docx
@@ -1,6 +1,6 @@
 
 <file path=word/document.xml><?xml version="1.0" encoding="utf-8"?>
-<w:document xmlns:wpc="http://schemas.microsoft.com/office/word/2010/wordprocessingCanvas" xmlns:cx="http://schemas.microsoft.com/office/drawing/2014/chartex" xmlns:mc="http://schemas.openxmlformats.org/markup-compatibility/2006" xmlns:o="urn:schemas-microsoft-com:office:office" xmlns:r="http://schemas.openxmlformats.org/officeDocument/2006/relationships" xmlns:m="http://schemas.openxmlformats.org/officeDocument/2006/math" xmlns:v="urn:schemas-microsoft-com:vml" xmlns:wp14="http://schemas.microsoft.com/office/word/2010/wordprocessingDrawing" xmlns:wp="http://schemas.openxmlformats.org/drawingml/2006/wordprocessingDrawing" xmlns:w10="urn:schemas-microsoft-com:office:word" xmlns:w="http://schemas.openxmlformats.org/wordprocessingml/2006/main" xmlns:w14="http://schemas.microsoft.com/office/word/2010/wordml" xmlns:w15="http://schemas.microsoft.com/office/word/2012/wordml" xmlns:w16se="http://schemas.microsoft.com/office/word/2015/wordml/symex" xmlns:wpg="http://schemas.microsoft.com/office/word/2010/wordprocessingGroup" xmlns:wpi="http://schemas.microsoft.com/office/word/2010/wordprocessingInk" xmlns:wne="http://schemas.microsoft.com/office/word/2006/wordml" xmlns:wps="http://schemas.microsoft.com/office/word/2010/wordprocessingShape" mc:Ignorable="w14 w15 w16se wp14">
+<w:document xmlns:wpc="http://schemas.microsoft.com/office/word/2010/wordprocessingCanvas" xmlns:cx="http://schemas.microsoft.com/office/drawing/2014/chartex" xmlns:cx1="http://schemas.microsoft.com/office/drawing/2015/9/8/chartex" xmlns:cx2="http://schemas.microsoft.com/office/drawing/2015/10/21/chartex" xmlns:cx3="http://schemas.microsoft.com/office/drawing/2016/5/9/chartex" xmlns:cx4="http://schemas.microsoft.com/office/drawing/2016/5/10/chartex" xmlns:cx5="http://schemas.microsoft.com/office/drawing/2016/5/11/chartex" xmlns:cx6="http://schemas.microsoft.com/office/drawing/2016/5/12/chartex" xmlns:cx7="http://schemas.microsoft.com/office/drawing/2016/5/13/chartex" xmlns:cx8="http://schemas.microsoft.com/office/drawing/2016/5/14/chartex" xmlns:mc="http://schemas.openxmlformats.org/markup-compatibility/2006" xmlns:aink="http://schemas.microsoft.com/office/drawing/2016/ink" xmlns:am3d="http://schemas.microsoft.com/office/drawing/2017/model3d" xmlns:o="urn:schemas-microsoft-com:office:office" xmlns:r="http://schemas.openxmlformats.org/officeDocument/2006/relationships" xmlns:m="http://schemas.openxmlformats.org/officeDocument/2006/math" xmlns:v="urn:schemas-microsoft-com:vml" xmlns:wp14="http://schemas.microsoft.com/office/word/2010/wordprocessingDrawing" xmlns:wp="http://schemas.openxmlformats.org/drawingml/2006/wordprocessingDrawing" xmlns:w10="urn:schemas-microsoft-com:office:word" xmlns:w="http://schemas.openxmlformats.org/wordprocessingml/2006/main" xmlns:w14="http://schemas.microsoft.com/office/word/2010/wordml" xmlns:w15="http://schemas.microsoft.com/office/word/2012/wordml" xmlns:w16cex="http://schemas.microsoft.com/office/word/2018/wordml/cex" xmlns:w16cid="http://schemas.microsoft.com/office/word/2016/wordml/cid" xmlns:w16="http://schemas.microsoft.com/office/word/2018/wordml" xmlns:w16sdtdh="http://schemas.microsoft.com/office/word/2020/wordml/sdtdatahash" xmlns:w16se="http://schemas.microsoft.com/office/word/2015/wordml/symex" xmlns:wpg="http://schemas.microsoft.com/office/word/2010/wordprocessingGroup" xmlns:wpi="http://schemas.microsoft.com/office/word/2010/wordprocessingInk" xmlns:wne="http://schemas.microsoft.com/office/word/2006/wordml" xmlns:wps="http://schemas.microsoft.com/office/word/2010/wordprocessingShape" mc:Ignorable="w14 w15 w16se w16cid w16 w16cex w16sdtdh wp14">
   <w:body>
     <w:p>
       <w:pPr>
@@ -11,8 +11,6 @@
           <w:szCs w:val="72"/>
         </w:rPr>
       </w:pPr>
-      <w:bookmarkStart w:id="0" w:name="_GoBack"/>
-      <w:bookmarkEnd w:id="0"/>
     </w:p>
     <w:p>
       <w:pPr>
@@ -153,7 +151,8 @@
           <w:szCs w:val="56"/>
         </w:rPr>
       </w:pPr>
-      <w:bookmarkStart w:id="1" w:name="_Hlk175751289"/>
+      <w:bookmarkStart w:id="0" w:name="_Hlk175751289"/>
+      <w:proofErr w:type="spellStart"/>
       <w:r>
         <w:rPr>
           <w:rFonts w:ascii="Ink Free" w:hAnsi="Ink Free"/>
@@ -163,8 +162,9 @@
         </w:rPr>
         <w:t>Testify</w:t>
       </w:r>
-    </w:p>
-    <w:bookmarkEnd w:id="1"/>
+      <w:proofErr w:type="spellEnd"/>
+    </w:p>
+    <w:bookmarkEnd w:id="0"/>
     <w:p>
       <w:pPr>
         <w:pStyle w:val="Sinespaciado"/>
@@ -198,7 +198,7 @@
           <w:szCs w:val="52"/>
         </w:rPr>
       </w:pPr>
-      <w:bookmarkStart w:id="2" w:name="_Hlk175751343"/>
+      <w:bookmarkStart w:id="1" w:name="_Hlk175751343"/>
       <w:r>
         <w:rPr>
           <w:rFonts w:ascii="Verdana" w:eastAsia="Times New Roman" w:hAnsi="Verdana"/>
@@ -220,7 +220,21 @@
         <w:rPr>
           <w:rFonts w:eastAsia="Times New Roman"/>
         </w:rPr>
-        <w:t>Ojeda Valeria – Sly Eduardo</w:t>
+        <w:t xml:space="preserve">Ojeda Valeria – </w:t>
+      </w:r>
+      <w:proofErr w:type="spellStart"/>
+      <w:r>
+        <w:rPr>
+          <w:rFonts w:eastAsia="Times New Roman"/>
+        </w:rPr>
+        <w:t>Sly</w:t>
+      </w:r>
+      <w:proofErr w:type="spellEnd"/>
+      <w:r>
+        <w:rPr>
+          <w:rFonts w:eastAsia="Times New Roman"/>
+        </w:rPr>
+        <w:t xml:space="preserve"> Eduardo</w:t>
       </w:r>
     </w:p>
     <w:p>
@@ -231,11 +245,19 @@
           <w:rFonts w:eastAsia="Times New Roman"/>
         </w:rPr>
       </w:pPr>
+      <w:proofErr w:type="spellStart"/>
       <w:r>
         <w:rPr>
           <w:rFonts w:eastAsia="Times New Roman"/>
         </w:rPr>
-        <w:t>Levipichun Emilio</w:t>
+        <w:t>Levipichun</w:t>
+      </w:r>
+      <w:proofErr w:type="spellEnd"/>
+      <w:r>
+        <w:rPr>
+          <w:rFonts w:eastAsia="Times New Roman"/>
+        </w:rPr>
+        <w:t xml:space="preserve"> Emilio</w:t>
       </w:r>
       <w:r>
         <w:rPr>
@@ -244,7 +266,7 @@
         <w:t xml:space="preserve"> – Oyarzo Malena</w:t>
       </w:r>
     </w:p>
-    <w:bookmarkEnd w:id="2"/>
+    <w:bookmarkEnd w:id="1"/>
     <w:p>
       <w:pPr>
         <w:pStyle w:val="PSI-Comentario"/>
@@ -1528,11 +1550,11 @@
       <w:pPr>
         <w:pStyle w:val="PSI-Ttulo1"/>
       </w:pPr>
-      <w:bookmarkStart w:id="3" w:name="_Toc179582511"/>
+      <w:bookmarkStart w:id="2" w:name="_Toc179582511"/>
       <w:r>
         <w:t>Introducción</w:t>
       </w:r>
-      <w:bookmarkEnd w:id="3"/>
+      <w:bookmarkEnd w:id="2"/>
     </w:p>
     <w:p>
       <w:pPr>
@@ -1559,11 +1581,11 @@
       <w:pPr>
         <w:pStyle w:val="PSI-Ttulo2"/>
       </w:pPr>
-      <w:bookmarkStart w:id="4" w:name="_Toc179582512"/>
+      <w:bookmarkStart w:id="3" w:name="_Toc179582512"/>
       <w:r>
         <w:t>Propósito</w:t>
       </w:r>
-      <w:bookmarkEnd w:id="4"/>
+      <w:bookmarkEnd w:id="3"/>
     </w:p>
     <w:p>
       <w:pPr>
@@ -1584,11 +1606,11 @@
       <w:pPr>
         <w:pStyle w:val="PSI-Ttulo2"/>
       </w:pPr>
-      <w:bookmarkStart w:id="5" w:name="_Toc179582513"/>
+      <w:bookmarkStart w:id="4" w:name="_Toc179582513"/>
       <w:r>
         <w:t>Referencias</w:t>
       </w:r>
-      <w:bookmarkEnd w:id="5"/>
+      <w:bookmarkEnd w:id="4"/>
     </w:p>
     <w:p>
       <w:pPr>
@@ -1651,21 +1673,21 @@
       <w:pPr>
         <w:pStyle w:val="PSI-Ttulo1"/>
       </w:pPr>
-      <w:bookmarkStart w:id="6" w:name="_Toc179582514"/>
+      <w:bookmarkStart w:id="5" w:name="_Toc179582514"/>
       <w:r>
         <w:t>Objetivos</w:t>
       </w:r>
+      <w:bookmarkEnd w:id="5"/>
+    </w:p>
+    <w:p>
+      <w:pPr>
+        <w:pStyle w:val="PSI-Ttulo2"/>
+      </w:pPr>
+      <w:bookmarkStart w:id="6" w:name="_Toc179582515"/>
+      <w:r>
+        <w:t>Criterios de Evaluación</w:t>
+      </w:r>
       <w:bookmarkEnd w:id="6"/>
-    </w:p>
-    <w:p>
-      <w:pPr>
-        <w:pStyle w:val="PSI-Ttulo2"/>
-      </w:pPr>
-      <w:bookmarkStart w:id="7" w:name="_Toc179582515"/>
-      <w:r>
-        <w:t>Criterios de Evaluación</w:t>
-      </w:r>
-      <w:bookmarkEnd w:id="7"/>
     </w:p>
     <w:p>
       <w:pPr>
@@ -1686,11 +1708,11 @@
       <w:pPr>
         <w:pStyle w:val="PSI-Ttulo1"/>
       </w:pPr>
-      <w:bookmarkStart w:id="8" w:name="_Toc179582516"/>
+      <w:bookmarkStart w:id="7" w:name="_Toc179582516"/>
       <w:r>
         <w:t>Planificación</w:t>
       </w:r>
-      <w:bookmarkEnd w:id="8"/>
+      <w:bookmarkEnd w:id="7"/>
     </w:p>
     <w:p>
       <w:pPr>
@@ -1935,7 +1957,27 @@
                 <w:sz w:val="20"/>
                 <w:szCs w:val="20"/>
               </w:rPr>
-              <w:t>Valeria Ojeda, Emilio Levipichun, Malena Oyarzo</w:t>
+              <w:t xml:space="preserve">Valeria Ojeda, Emilio </w:t>
+            </w:r>
+            <w:proofErr w:type="spellStart"/>
+            <w:r>
+              <w:rPr>
+                <w:rFonts w:ascii="Times New Roman" w:eastAsia="Times New Roman" w:hAnsi="Times New Roman"/>
+                <w:i w:val="0"/>
+                <w:sz w:val="20"/>
+                <w:szCs w:val="20"/>
+              </w:rPr>
+              <w:t>Levipichun</w:t>
+            </w:r>
+            <w:proofErr w:type="spellEnd"/>
+            <w:r>
+              <w:rPr>
+                <w:rFonts w:ascii="Times New Roman" w:eastAsia="Times New Roman" w:hAnsi="Times New Roman"/>
+                <w:i w:val="0"/>
+                <w:sz w:val="20"/>
+                <w:szCs w:val="20"/>
+              </w:rPr>
+              <w:t>, Malena Oyarzo</w:t>
             </w:r>
           </w:p>
         </w:tc>
@@ -2063,7 +2105,25 @@
                 <w:sz w:val="20"/>
                 <w:szCs w:val="20"/>
               </w:rPr>
-              <w:t>Diseñar 2ra tanda de casos de prueba</w:t>
+              <w:t xml:space="preserve">Diseñar </w:t>
+            </w:r>
+            <w:r>
+              <w:rPr>
+                <w:rFonts w:ascii="Times New Roman" w:eastAsia="Times New Roman" w:hAnsi="Times New Roman"/>
+                <w:i w:val="0"/>
+                <w:sz w:val="20"/>
+                <w:szCs w:val="20"/>
+              </w:rPr>
+              <w:t>3</w:t>
+            </w:r>
+            <w:r>
+              <w:rPr>
+                <w:rFonts w:ascii="Times New Roman" w:eastAsia="Times New Roman" w:hAnsi="Times New Roman"/>
+                <w:i w:val="0"/>
+                <w:sz w:val="20"/>
+                <w:szCs w:val="20"/>
+              </w:rPr>
+              <w:t>ra tanda de casos de prueba</w:t>
             </w:r>
           </w:p>
         </w:tc>
@@ -2265,8 +2325,19 @@
                 <w:sz w:val="20"/>
                 <w:szCs w:val="20"/>
               </w:rPr>
-              <w:t>Malena Oyarzo, Emilio Levipichun</w:t>
-            </w:r>
+              <w:t xml:space="preserve">Malena Oyarzo, Emilio </w:t>
+            </w:r>
+            <w:proofErr w:type="spellStart"/>
+            <w:r>
+              <w:rPr>
+                <w:rFonts w:ascii="Times New Roman" w:eastAsia="Times New Roman" w:hAnsi="Times New Roman"/>
+                <w:i w:val="0"/>
+                <w:sz w:val="20"/>
+                <w:szCs w:val="20"/>
+              </w:rPr>
+              <w:t>Levipichun</w:t>
+            </w:r>
+            <w:proofErr w:type="spellEnd"/>
           </w:p>
         </w:tc>
         <w:tc>
@@ -2725,7 +2796,47 @@
                 <w:sz w:val="20"/>
                 <w:szCs w:val="20"/>
               </w:rPr>
-              <w:t>Valeria Ojeda, Emilio Levipichun, Eduardo Sly, Malena Oyarzo</w:t>
+              <w:t xml:space="preserve">Valeria Ojeda, Emilio </w:t>
+            </w:r>
+            <w:proofErr w:type="spellStart"/>
+            <w:r>
+              <w:rPr>
+                <w:rFonts w:ascii="Times New Roman" w:eastAsia="Times New Roman" w:hAnsi="Times New Roman"/>
+                <w:i w:val="0"/>
+                <w:sz w:val="20"/>
+                <w:szCs w:val="20"/>
+              </w:rPr>
+              <w:t>Levipichun</w:t>
+            </w:r>
+            <w:proofErr w:type="spellEnd"/>
+            <w:r>
+              <w:rPr>
+                <w:rFonts w:ascii="Times New Roman" w:eastAsia="Times New Roman" w:hAnsi="Times New Roman"/>
+                <w:i w:val="0"/>
+                <w:sz w:val="20"/>
+                <w:szCs w:val="20"/>
+              </w:rPr>
+              <w:t xml:space="preserve">, Eduardo </w:t>
+            </w:r>
+            <w:proofErr w:type="spellStart"/>
+            <w:r>
+              <w:rPr>
+                <w:rFonts w:ascii="Times New Roman" w:eastAsia="Times New Roman" w:hAnsi="Times New Roman"/>
+                <w:i w:val="0"/>
+                <w:sz w:val="20"/>
+                <w:szCs w:val="20"/>
+              </w:rPr>
+              <w:t>Sly</w:t>
+            </w:r>
+            <w:proofErr w:type="spellEnd"/>
+            <w:r>
+              <w:rPr>
+                <w:rFonts w:ascii="Times New Roman" w:eastAsia="Times New Roman" w:hAnsi="Times New Roman"/>
+                <w:i w:val="0"/>
+                <w:sz w:val="20"/>
+                <w:szCs w:val="20"/>
+              </w:rPr>
+              <w:t>, Malena Oyarzo</w:t>
             </w:r>
           </w:p>
         </w:tc>
@@ -2983,7 +3094,27 @@
                 <w:sz w:val="20"/>
                 <w:szCs w:val="20"/>
               </w:rPr>
-              <w:t>Eduardo Sly,</w:t>
+              <w:t xml:space="preserve">Eduardo </w:t>
+            </w:r>
+            <w:proofErr w:type="spellStart"/>
+            <w:r>
+              <w:rPr>
+                <w:rFonts w:ascii="Times New Roman" w:eastAsia="Times New Roman" w:hAnsi="Times New Roman"/>
+                <w:i w:val="0"/>
+                <w:sz w:val="20"/>
+                <w:szCs w:val="20"/>
+              </w:rPr>
+              <w:t>Sly</w:t>
+            </w:r>
+            <w:proofErr w:type="spellEnd"/>
+            <w:r>
+              <w:rPr>
+                <w:rFonts w:ascii="Times New Roman" w:eastAsia="Times New Roman" w:hAnsi="Times New Roman"/>
+                <w:i w:val="0"/>
+                <w:sz w:val="20"/>
+                <w:szCs w:val="20"/>
+              </w:rPr>
+              <w:t>,</w:t>
             </w:r>
             <w:r>
               <w:t xml:space="preserve"> </w:t>
@@ -2995,8 +3126,19 @@
                 <w:sz w:val="20"/>
                 <w:szCs w:val="20"/>
               </w:rPr>
-              <w:t>Emilio Levipichun</w:t>
-            </w:r>
+              <w:t xml:space="preserve">Emilio </w:t>
+            </w:r>
+            <w:proofErr w:type="spellStart"/>
+            <w:r>
+              <w:rPr>
+                <w:rFonts w:ascii="Times New Roman" w:eastAsia="Times New Roman" w:hAnsi="Times New Roman"/>
+                <w:i w:val="0"/>
+                <w:sz w:val="20"/>
+                <w:szCs w:val="20"/>
+              </w:rPr>
+              <w:t>Levipichun</w:t>
+            </w:r>
+            <w:proofErr w:type="spellEnd"/>
           </w:p>
         </w:tc>
         <w:tc>
@@ -3115,7 +3257,47 @@
                 <w:sz w:val="20"/>
                 <w:szCs w:val="20"/>
               </w:rPr>
-              <w:t>Valeria Ojeda, Emilio Levipichun, Eduardo Sly, Malena Oyarzo</w:t>
+              <w:t xml:space="preserve">Valeria Ojeda, Emilio </w:t>
+            </w:r>
+            <w:proofErr w:type="spellStart"/>
+            <w:r>
+              <w:rPr>
+                <w:rFonts w:ascii="Times New Roman" w:eastAsia="Times New Roman" w:hAnsi="Times New Roman"/>
+                <w:i w:val="0"/>
+                <w:sz w:val="20"/>
+                <w:szCs w:val="20"/>
+              </w:rPr>
+              <w:t>Levipichun</w:t>
+            </w:r>
+            <w:proofErr w:type="spellEnd"/>
+            <w:r>
+              <w:rPr>
+                <w:rFonts w:ascii="Times New Roman" w:eastAsia="Times New Roman" w:hAnsi="Times New Roman"/>
+                <w:i w:val="0"/>
+                <w:sz w:val="20"/>
+                <w:szCs w:val="20"/>
+              </w:rPr>
+              <w:t xml:space="preserve">, Eduardo </w:t>
+            </w:r>
+            <w:proofErr w:type="spellStart"/>
+            <w:r>
+              <w:rPr>
+                <w:rFonts w:ascii="Times New Roman" w:eastAsia="Times New Roman" w:hAnsi="Times New Roman"/>
+                <w:i w:val="0"/>
+                <w:sz w:val="20"/>
+                <w:szCs w:val="20"/>
+              </w:rPr>
+              <w:t>Sly</w:t>
+            </w:r>
+            <w:proofErr w:type="spellEnd"/>
+            <w:r>
+              <w:rPr>
+                <w:rFonts w:ascii="Times New Roman" w:eastAsia="Times New Roman" w:hAnsi="Times New Roman"/>
+                <w:i w:val="0"/>
+                <w:sz w:val="20"/>
+                <w:szCs w:val="20"/>
+              </w:rPr>
+              <w:t>, Malena Oyarzo</w:t>
             </w:r>
           </w:p>
         </w:tc>
@@ -3235,7 +3417,47 @@
                 <w:sz w:val="20"/>
                 <w:szCs w:val="20"/>
               </w:rPr>
-              <w:t>Valeria Ojeda, Emilio Levipichun, Eduardo Sly, Malena Oyarzo</w:t>
+              <w:t xml:space="preserve">Valeria Ojeda, Emilio </w:t>
+            </w:r>
+            <w:proofErr w:type="spellStart"/>
+            <w:r>
+              <w:rPr>
+                <w:rFonts w:ascii="Times New Roman" w:eastAsia="Times New Roman" w:hAnsi="Times New Roman"/>
+                <w:i w:val="0"/>
+                <w:sz w:val="20"/>
+                <w:szCs w:val="20"/>
+              </w:rPr>
+              <w:t>Levipichun</w:t>
+            </w:r>
+            <w:proofErr w:type="spellEnd"/>
+            <w:r>
+              <w:rPr>
+                <w:rFonts w:ascii="Times New Roman" w:eastAsia="Times New Roman" w:hAnsi="Times New Roman"/>
+                <w:i w:val="0"/>
+                <w:sz w:val="20"/>
+                <w:szCs w:val="20"/>
+              </w:rPr>
+              <w:t xml:space="preserve">, Eduardo </w:t>
+            </w:r>
+            <w:proofErr w:type="spellStart"/>
+            <w:r>
+              <w:rPr>
+                <w:rFonts w:ascii="Times New Roman" w:eastAsia="Times New Roman" w:hAnsi="Times New Roman"/>
+                <w:i w:val="0"/>
+                <w:sz w:val="20"/>
+                <w:szCs w:val="20"/>
+              </w:rPr>
+              <w:t>Sly</w:t>
+            </w:r>
+            <w:proofErr w:type="spellEnd"/>
+            <w:r>
+              <w:rPr>
+                <w:rFonts w:ascii="Times New Roman" w:eastAsia="Times New Roman" w:hAnsi="Times New Roman"/>
+                <w:i w:val="0"/>
+                <w:sz w:val="20"/>
+                <w:szCs w:val="20"/>
+              </w:rPr>
+              <w:t>, Malena Oyarzo</w:t>
             </w:r>
           </w:p>
         </w:tc>
@@ -3400,7 +3622,47 @@
                 <w:sz w:val="20"/>
                 <w:szCs w:val="20"/>
               </w:rPr>
-              <w:t>Valeria Ojeda, Emilio Levipichun, Eduardo Sly, Malena Oyarzo</w:t>
+              <w:t xml:space="preserve">Valeria Ojeda, Emilio </w:t>
+            </w:r>
+            <w:proofErr w:type="spellStart"/>
+            <w:r>
+              <w:rPr>
+                <w:rFonts w:ascii="Times New Roman" w:eastAsia="Times New Roman" w:hAnsi="Times New Roman"/>
+                <w:i w:val="0"/>
+                <w:sz w:val="20"/>
+                <w:szCs w:val="20"/>
+              </w:rPr>
+              <w:t>Levipichun</w:t>
+            </w:r>
+            <w:proofErr w:type="spellEnd"/>
+            <w:r>
+              <w:rPr>
+                <w:rFonts w:ascii="Times New Roman" w:eastAsia="Times New Roman" w:hAnsi="Times New Roman"/>
+                <w:i w:val="0"/>
+                <w:sz w:val="20"/>
+                <w:szCs w:val="20"/>
+              </w:rPr>
+              <w:t xml:space="preserve">, Eduardo </w:t>
+            </w:r>
+            <w:proofErr w:type="spellStart"/>
+            <w:r>
+              <w:rPr>
+                <w:rFonts w:ascii="Times New Roman" w:eastAsia="Times New Roman" w:hAnsi="Times New Roman"/>
+                <w:i w:val="0"/>
+                <w:sz w:val="20"/>
+                <w:szCs w:val="20"/>
+              </w:rPr>
+              <w:t>Sly</w:t>
+            </w:r>
+            <w:proofErr w:type="spellEnd"/>
+            <w:r>
+              <w:rPr>
+                <w:rFonts w:ascii="Times New Roman" w:eastAsia="Times New Roman" w:hAnsi="Times New Roman"/>
+                <w:i w:val="0"/>
+                <w:sz w:val="20"/>
+                <w:szCs w:val="20"/>
+              </w:rPr>
+              <w:t>, Malena Oyarzo</w:t>
             </w:r>
           </w:p>
         </w:tc>
@@ -3583,7 +3845,47 @@
                 <w:sz w:val="20"/>
                 <w:szCs w:val="20"/>
               </w:rPr>
-              <w:t>Valeria Ojeda, Emilio Levipichun, Eduardo Sly, Malena Oyarzo</w:t>
+              <w:t xml:space="preserve">Valeria Ojeda, Emilio </w:t>
+            </w:r>
+            <w:proofErr w:type="spellStart"/>
+            <w:r>
+              <w:rPr>
+                <w:rFonts w:ascii="Times New Roman" w:eastAsia="Times New Roman" w:hAnsi="Times New Roman"/>
+                <w:i w:val="0"/>
+                <w:sz w:val="20"/>
+                <w:szCs w:val="20"/>
+              </w:rPr>
+              <w:t>Levipichun</w:t>
+            </w:r>
+            <w:proofErr w:type="spellEnd"/>
+            <w:r>
+              <w:rPr>
+                <w:rFonts w:ascii="Times New Roman" w:eastAsia="Times New Roman" w:hAnsi="Times New Roman"/>
+                <w:i w:val="0"/>
+                <w:sz w:val="20"/>
+                <w:szCs w:val="20"/>
+              </w:rPr>
+              <w:t xml:space="preserve">, Eduardo </w:t>
+            </w:r>
+            <w:proofErr w:type="spellStart"/>
+            <w:r>
+              <w:rPr>
+                <w:rFonts w:ascii="Times New Roman" w:eastAsia="Times New Roman" w:hAnsi="Times New Roman"/>
+                <w:i w:val="0"/>
+                <w:sz w:val="20"/>
+                <w:szCs w:val="20"/>
+              </w:rPr>
+              <w:t>Sly</w:t>
+            </w:r>
+            <w:proofErr w:type="spellEnd"/>
+            <w:r>
+              <w:rPr>
+                <w:rFonts w:ascii="Times New Roman" w:eastAsia="Times New Roman" w:hAnsi="Times New Roman"/>
+                <w:i w:val="0"/>
+                <w:sz w:val="20"/>
+                <w:szCs w:val="20"/>
+              </w:rPr>
+              <w:t>, Malena Oyarzo</w:t>
             </w:r>
           </w:p>
         </w:tc>
@@ -3779,7 +4081,7 @@
       <w:pPr>
         <w:pStyle w:val="PSI-Normal"/>
       </w:pPr>
-      <w:bookmarkStart w:id="9" w:name="_Toc238197615"/>
+      <w:bookmarkStart w:id="8" w:name="_Toc238197615"/>
       <w:r>
         <w:tab/>
       </w:r>
@@ -3791,15 +4093,15 @@
           <w:rFonts w:eastAsia="DejaVu Sans"/>
         </w:rPr>
       </w:pPr>
-      <w:bookmarkStart w:id="10" w:name="_Toc179582517"/>
+      <w:bookmarkStart w:id="9" w:name="_Toc179582517"/>
       <w:r>
         <w:rPr>
           <w:rFonts w:eastAsia="DejaVu Sans"/>
         </w:rPr>
         <w:t>Casos de Uso y Escenarios</w:t>
       </w:r>
+      <w:bookmarkEnd w:id="8"/>
       <w:bookmarkEnd w:id="9"/>
-      <w:bookmarkEnd w:id="10"/>
     </w:p>
     <w:p>
       <w:pPr>
@@ -3947,10 +4249,18 @@
         <w:pStyle w:val="PSI-Normal"/>
       </w:pPr>
       <w:r>
-        <w:t xml:space="preserve">CU12 - </w:t>
-      </w:r>
-      <w:r>
-        <w:t xml:space="preserve"> CRUD Iteraciones</w:t>
+        <w:t xml:space="preserve">CU12 </w:t>
+      </w:r>
+      <w:proofErr w:type="gramStart"/>
+      <w:r>
+        <w:t xml:space="preserve">- </w:t>
+      </w:r>
+      <w:r>
+        <w:t xml:space="preserve"> CRUD</w:t>
+      </w:r>
+      <w:proofErr w:type="gramEnd"/>
+      <w:r>
+        <w:t xml:space="preserve"> Iteraciones</w:t>
       </w:r>
     </w:p>
     <w:p>
@@ -4024,11 +4334,11 @@
       <w:pPr>
         <w:pStyle w:val="PSI-Ttulo1"/>
       </w:pPr>
-      <w:bookmarkStart w:id="11" w:name="_Toc179582518"/>
+      <w:bookmarkStart w:id="10" w:name="_Toc179582518"/>
       <w:r>
         <w:t>Recursos</w:t>
       </w:r>
-      <w:bookmarkEnd w:id="11"/>
+      <w:bookmarkEnd w:id="10"/>
     </w:p>
     <w:p>
       <w:pPr>
@@ -4042,7 +4352,7 @@
           <w:szCs w:val="22"/>
         </w:rPr>
       </w:pPr>
-      <w:bookmarkStart w:id="12" w:name="_Toc179582519"/>
+      <w:bookmarkStart w:id="11" w:name="_Toc179582519"/>
       <w:r>
         <w:rPr>
           <w:rFonts w:ascii="Calibri" w:eastAsia="Calibri" w:hAnsi="Calibri"/>
@@ -4054,7 +4364,7 @@
         </w:rPr>
         <w:t>Humanos:</w:t>
       </w:r>
-      <w:bookmarkEnd w:id="12"/>
+      <w:bookmarkEnd w:id="11"/>
     </w:p>
     <w:p>
       <w:pPr>
@@ -4158,8 +4468,16 @@
         <w:rPr>
           <w:i w:val="0"/>
         </w:rPr>
-        <w:t>Acceso a repositorio Github</w:t>
-      </w:r>
+        <w:t xml:space="preserve">Acceso a repositorio </w:t>
+      </w:r>
+      <w:proofErr w:type="spellStart"/>
+      <w:r>
+        <w:rPr>
+          <w:i w:val="0"/>
+        </w:rPr>
+        <w:t>Github</w:t>
+      </w:r>
+      <w:proofErr w:type="spellEnd"/>
     </w:p>
     <w:p>
       <w:pPr>
@@ -4170,12 +4488,25 @@
       <w:pPr>
         <w:pStyle w:val="PSI-Ttulo1"/>
       </w:pPr>
-      <w:bookmarkStart w:id="13" w:name="_Toc179582520"/>
+      <w:bookmarkStart w:id="12" w:name="_Toc179582520"/>
       <w:r>
         <w:t>Evaluación</w:t>
       </w:r>
       <w:r>
-        <w:t xml:space="preserve"> [Fecha]</w:t>
+        <w:t xml:space="preserve"> </w:t>
+      </w:r>
+      <w:bookmarkEnd w:id="12"/>
+      <w:r>
+        <w:t>15/11/2024</w:t>
+      </w:r>
+    </w:p>
+    <w:p>
+      <w:pPr>
+        <w:pStyle w:val="PSI-Ttulo2"/>
+      </w:pPr>
+      <w:bookmarkStart w:id="13" w:name="_Toc179582521"/>
+      <w:r>
+        <w:t>Objetivos Alcanzados</w:t>
       </w:r>
       <w:bookmarkEnd w:id="13"/>
     </w:p>
@@ -4187,16 +4518,19 @@
         </w:rPr>
       </w:pPr>
       <w:r>
-        <w:t>[Está sección deberá completarse una vez concluida la iteración. Basándose en los criterios previamente establecidos, evaluar el trabajo realizado y los logros obtenidos, como así también determinar los elementos de configuración que formarán parte de la línea base.]</w:t>
+        <w:t>Se lograron cumplir todos los objetivos establecidos para esta iteración, asegurando el avance en las tareas planificadas y los entregables definidos.</w:t>
       </w:r>
     </w:p>
     <w:p>
       <w:pPr>
         <w:pStyle w:val="PSI-Ttulo2"/>
       </w:pPr>
-      <w:bookmarkStart w:id="14" w:name="_Toc179582521"/>
-      <w:r>
-        <w:t>Objetivos Alcanzados</w:t>
+      <w:bookmarkStart w:id="14" w:name="_Toc179582522"/>
+      <w:r>
+        <w:t>Objetivos No A</w:t>
+      </w:r>
+      <w:r>
+        <w:t>lcanzados</w:t>
       </w:r>
       <w:bookmarkEnd w:id="14"/>
     </w:p>
@@ -4205,7 +4539,7 @@
         <w:pStyle w:val="PSI-Comentario"/>
       </w:pPr>
       <w:r>
-        <w:t>[Aquí se hace referencia a los objetivos que fueron alcanzados]</w:t>
+        <w:t>[]</w:t>
       </w:r>
     </w:p>
     <w:p>
@@ -4215,69 +4549,74 @@
     </w:p>
     <w:p>
       <w:pPr>
+        <w:pStyle w:val="PSI-Ttulo1"/>
+      </w:pPr>
+    </w:p>
+    <w:p>
+      <w:pPr>
+        <w:pStyle w:val="PSI-Ttulo1"/>
+      </w:pPr>
+      <w:bookmarkStart w:id="15" w:name="_Toc179582523"/>
+      <w:r>
+        <w:t>Conclusión</w:t>
+      </w:r>
+      <w:bookmarkEnd w:id="15"/>
+    </w:p>
+    <w:p>
+      <w:pPr>
+        <w:pStyle w:val="PSI-ComentarioenTabla"/>
+      </w:pPr>
+      <w:bookmarkStart w:id="16" w:name="_Toc238197620"/>
+      <w:bookmarkStart w:id="17" w:name="_Toc179582524"/>
+      <w:r>
+        <w:t>Durante esta iteración, se pudo trabajar de manera efectiva a pesar de algunos desafíos previstos, como la ausencia de uno de los integrantes, lo cual fue contemplado en la planificación inicial. Además, se dedicó un esfuerzo significativo a realizar las correcciones necesarias en función de los resultados obtenidos en las pruebas, asegurando una mejora continua en el desarrollo.</w:t>
+      </w:r>
+    </w:p>
+    <w:p>
+      <w:pPr>
+        <w:pStyle w:val="PSI-ComentarioenTabla"/>
+      </w:pPr>
+      <w:r>
+        <w:t xml:space="preserve">Un aspecto destacable fue la mejora en la gestión de los </w:t>
+      </w:r>
+      <w:proofErr w:type="spellStart"/>
+      <w:r>
+        <w:t>commits</w:t>
+      </w:r>
+      <w:proofErr w:type="spellEnd"/>
+      <w:r>
+        <w:t xml:space="preserve"> en el repositorio de GitHub. Al inicio de la iteración, no todos los integrantes realizaban los </w:t>
+      </w:r>
+      <w:proofErr w:type="spellStart"/>
+      <w:r>
+        <w:t>commits</w:t>
+      </w:r>
+      <w:proofErr w:type="spellEnd"/>
+      <w:r>
+        <w:t xml:space="preserve"> con observaciones claras y descriptivas. Sin embargo, tras ajustar este procedimiento, ahora todos los integrantes cumplen con esta práctica, lo que ha facilitado el seguimiento y control de los cambios realizados.</w:t>
+      </w:r>
+    </w:p>
+    <w:p>
+      <w:pPr>
+        <w:pStyle w:val="PSI-ComentarioenTabla"/>
+        <w:rPr>
+          <w:b/>
+          <w:bCs/>
+        </w:rPr>
+      </w:pPr>
+      <w:r>
+        <w:t>Con base en los resultados obtenidos y el cumplimiento total de los objetivos, se recomienda avanzar hacia la próxima iteración, continuando con el enfoque en la calidad del trabajo y la colaboración del equipo.</w:t>
+      </w:r>
+    </w:p>
+    <w:p>
+      <w:pPr>
         <w:pStyle w:val="PSI-Ttulo2"/>
       </w:pPr>
-      <w:bookmarkStart w:id="15" w:name="_Toc179582522"/>
-      <w:r>
-        <w:t>Objetivos No A</w:t>
-      </w:r>
-      <w:r>
-        <w:t>lcanzados</w:t>
-      </w:r>
-      <w:bookmarkEnd w:id="15"/>
-    </w:p>
-    <w:p>
-      <w:pPr>
-        <w:pStyle w:val="PSI-Comentario"/>
-      </w:pPr>
-      <w:r>
-        <w:t>[Aquí se detallan todos los objetivos que No fueron alcanzados]</w:t>
-      </w:r>
-    </w:p>
-    <w:p>
-      <w:pPr>
-        <w:pStyle w:val="PSI-Ttulo2"/>
-      </w:pPr>
-    </w:p>
-    <w:p>
-      <w:pPr>
-        <w:pStyle w:val="PSI-Ttulo1"/>
-      </w:pPr>
-    </w:p>
-    <w:p>
-      <w:pPr>
-        <w:pStyle w:val="PSI-Ttulo1"/>
-      </w:pPr>
-      <w:bookmarkStart w:id="16" w:name="_Toc179582523"/>
-      <w:r>
-        <w:t>Conclusión</w:t>
+      <w:r>
+        <w:t>Estado del repositorio</w:t>
       </w:r>
       <w:bookmarkEnd w:id="16"/>
-    </w:p>
-    <w:p>
-      <w:pPr>
-        <w:pStyle w:val="PSI-Comentario"/>
-      </w:pPr>
-      <w:r>
-        <w:t>[Mencionar las apreciaciones personales del trabajo realizado en esta iteración, los problemas que surgieron y los logros destacables. Por último, establecer si se está en condiciones de pasar a una nueva iteración, o fase según corresponda, o si bien es necesario realizar una nueva planificación del trabajo pendiente.]</w:t>
-      </w:r>
-    </w:p>
-    <w:p>
-      <w:pPr>
-        <w:pStyle w:val="PSI-Ttulo2"/>
-      </w:pPr>
-      <w:bookmarkStart w:id="17" w:name="_Toc238197620"/>
-    </w:p>
-    <w:p>
-      <w:pPr>
-        <w:pStyle w:val="PSI-Ttulo2"/>
-      </w:pPr>
-      <w:bookmarkStart w:id="18" w:name="_Toc179582524"/>
-      <w:r>
-        <w:t>Estado del repositorio</w:t>
-      </w:r>
       <w:bookmarkEnd w:id="17"/>
-      <w:bookmarkEnd w:id="18"/>
     </w:p>
     <w:p>
       <w:pPr>
@@ -4304,12 +4643,28 @@
     </w:p>
     <w:p>
       <w:r>
-        <w:t>Se registran 3746 documentos y 208 directorios/carpetas en el repositorio.</w:t>
+        <w:t>Se registran 3</w:t>
+      </w:r>
+      <w:r>
+        <w:t>459</w:t>
+      </w:r>
+      <w:r>
+        <w:t xml:space="preserve"> documentos y </w:t>
+      </w:r>
+      <w:r>
+        <w:t xml:space="preserve">135 </w:t>
+      </w:r>
+      <w:r>
+        <w:t>directorios/carpetas en el repositorio.</w:t>
       </w:r>
     </w:p>
     <w:p>
       <w:pPr>
         <w:pStyle w:val="PSI-Comentario"/>
+        <w:ind w:left="0" w:firstLine="0"/>
+        <w:rPr>
+          <w:lang w:val="es-ES"/>
+        </w:rPr>
       </w:pPr>
     </w:p>
     <w:p>
@@ -4332,8 +4687,28 @@
       </w:r>
     </w:p>
     <w:p>
+      <w:r>
+        <w:t>Se registran 3</w:t>
+      </w:r>
+      <w:r>
+        <w:t>763</w:t>
+      </w:r>
+      <w:r>
+        <w:t xml:space="preserve"> documentos y </w:t>
+      </w:r>
+      <w:r>
+        <w:t xml:space="preserve">135 </w:t>
+      </w:r>
+      <w:r>
+        <w:t>directorios/carpetas en el repositorio.</w:t>
+      </w:r>
+    </w:p>
+    <w:p>
       <w:pPr>
         <w:pStyle w:val="PSI-Comentario"/>
+        <w:rPr>
+          <w:lang w:val="es-ES"/>
+        </w:rPr>
       </w:pPr>
     </w:p>
     <w:sectPr>
@@ -4350,7 +4725,7 @@
 </file>
 
 <file path=word/endnotes.xml><?xml version="1.0" encoding="utf-8"?>
-<w:endnotes xmlns:wpc="http://schemas.microsoft.com/office/word/2010/wordprocessingCanvas" xmlns:cx="http://schemas.microsoft.com/office/drawing/2014/chartex" xmlns:mc="http://schemas.openxmlformats.org/markup-compatibility/2006" xmlns:o="urn:schemas-microsoft-com:office:office" xmlns:r="http://schemas.openxmlformats.org/officeDocument/2006/relationships" xmlns:m="http://schemas.openxmlformats.org/officeDocument/2006/math" xmlns:v="urn:schemas-microsoft-com:vml" xmlns:wp14="http://schemas.microsoft.com/office/word/2010/wordprocessingDrawing" xmlns:wp="http://schemas.openxmlformats.org/drawingml/2006/wordprocessingDrawing" xmlns:w10="urn:schemas-microsoft-com:office:word" xmlns:w="http://schemas.openxmlformats.org/wordprocessingml/2006/main" xmlns:w14="http://schemas.microsoft.com/office/word/2010/wordml" xmlns:w15="http://schemas.microsoft.com/office/word/2012/wordml" xmlns:w16se="http://schemas.microsoft.com/office/word/2015/wordml/symex" xmlns:wpg="http://schemas.microsoft.com/office/word/2010/wordprocessingGroup" xmlns:wpi="http://schemas.microsoft.com/office/word/2010/wordprocessingInk" xmlns:wne="http://schemas.microsoft.com/office/word/2006/wordml" xmlns:wps="http://schemas.microsoft.com/office/word/2010/wordprocessingShape" mc:Ignorable="w14 w15 w16se wp14">
+<w:endnotes xmlns:wpc="http://schemas.microsoft.com/office/word/2010/wordprocessingCanvas" xmlns:cx="http://schemas.microsoft.com/office/drawing/2014/chartex" xmlns:cx1="http://schemas.microsoft.com/office/drawing/2015/9/8/chartex" xmlns:cx2="http://schemas.microsoft.com/office/drawing/2015/10/21/chartex" xmlns:cx3="http://schemas.microsoft.com/office/drawing/2016/5/9/chartex" xmlns:cx4="http://schemas.microsoft.com/office/drawing/2016/5/10/chartex" xmlns:cx5="http://schemas.microsoft.com/office/drawing/2016/5/11/chartex" xmlns:cx6="http://schemas.microsoft.com/office/drawing/2016/5/12/chartex" xmlns:cx7="http://schemas.microsoft.com/office/drawing/2016/5/13/chartex" xmlns:cx8="http://schemas.microsoft.com/office/drawing/2016/5/14/chartex" xmlns:mc="http://schemas.openxmlformats.org/markup-compatibility/2006" xmlns:aink="http://schemas.microsoft.com/office/drawing/2016/ink" xmlns:am3d="http://schemas.microsoft.com/office/drawing/2017/model3d" xmlns:o="urn:schemas-microsoft-com:office:office" xmlns:r="http://schemas.openxmlformats.org/officeDocument/2006/relationships" xmlns:m="http://schemas.openxmlformats.org/officeDocument/2006/math" xmlns:v="urn:schemas-microsoft-com:vml" xmlns:wp14="http://schemas.microsoft.com/office/word/2010/wordprocessingDrawing" xmlns:wp="http://schemas.openxmlformats.org/drawingml/2006/wordprocessingDrawing" xmlns:w10="urn:schemas-microsoft-com:office:word" xmlns:w="http://schemas.openxmlformats.org/wordprocessingml/2006/main" xmlns:w14="http://schemas.microsoft.com/office/word/2010/wordml" xmlns:w15="http://schemas.microsoft.com/office/word/2012/wordml" xmlns:w16cex="http://schemas.microsoft.com/office/word/2018/wordml/cex" xmlns:w16cid="http://schemas.microsoft.com/office/word/2016/wordml/cid" xmlns:w16="http://schemas.microsoft.com/office/word/2018/wordml" xmlns:w16sdtdh="http://schemas.microsoft.com/office/word/2020/wordml/sdtdatahash" xmlns:w16se="http://schemas.microsoft.com/office/word/2015/wordml/symex" xmlns:wpg="http://schemas.microsoft.com/office/word/2010/wordprocessingGroup" xmlns:wpi="http://schemas.microsoft.com/office/word/2010/wordprocessingInk" xmlns:wne="http://schemas.microsoft.com/office/word/2006/wordml" xmlns:wps="http://schemas.microsoft.com/office/word/2010/wordprocessingShape" mc:Ignorable="w14 w15 w16se w16cid w16 w16cex w16sdtdh wp14">
   <w:endnote w:type="separator" w:id="-1">
     <w:p>
       <w:pPr>
@@ -4377,7 +4752,7 @@
 </file>
 
 <file path=word/footer1.xml><?xml version="1.0" encoding="utf-8"?>
-<w:ftr xmlns:wpc="http://schemas.microsoft.com/office/word/2010/wordprocessingCanvas" xmlns:cx="http://schemas.microsoft.com/office/drawing/2014/chartex" xmlns:mc="http://schemas.openxmlformats.org/markup-compatibility/2006" xmlns:o="urn:schemas-microsoft-com:office:office" xmlns:r="http://schemas.openxmlformats.org/officeDocument/2006/relationships" xmlns:m="http://schemas.openxmlformats.org/officeDocument/2006/math" xmlns:v="urn:schemas-microsoft-com:vml" xmlns:wp14="http://schemas.microsoft.com/office/word/2010/wordprocessingDrawing" xmlns:wp="http://schemas.openxmlformats.org/drawingml/2006/wordprocessingDrawing" xmlns:w10="urn:schemas-microsoft-com:office:word" xmlns:w="http://schemas.openxmlformats.org/wordprocessingml/2006/main" xmlns:w14="http://schemas.microsoft.com/office/word/2010/wordml" xmlns:w15="http://schemas.microsoft.com/office/word/2012/wordml" xmlns:w16se="http://schemas.microsoft.com/office/word/2015/wordml/symex" xmlns:wpg="http://schemas.microsoft.com/office/word/2010/wordprocessingGroup" xmlns:wpi="http://schemas.microsoft.com/office/word/2010/wordprocessingInk" xmlns:wne="http://schemas.microsoft.com/office/word/2006/wordml" xmlns:wps="http://schemas.microsoft.com/office/word/2010/wordprocessingShape" mc:Ignorable="w14 w15 w16se wp14">
+<w:ftr xmlns:wpc="http://schemas.microsoft.com/office/word/2010/wordprocessingCanvas" xmlns:cx="http://schemas.microsoft.com/office/drawing/2014/chartex" xmlns:cx1="http://schemas.microsoft.com/office/drawing/2015/9/8/chartex" xmlns:cx2="http://schemas.microsoft.com/office/drawing/2015/10/21/chartex" xmlns:cx3="http://schemas.microsoft.com/office/drawing/2016/5/9/chartex" xmlns:cx4="http://schemas.microsoft.com/office/drawing/2016/5/10/chartex" xmlns:cx5="http://schemas.microsoft.com/office/drawing/2016/5/11/chartex" xmlns:cx6="http://schemas.microsoft.com/office/drawing/2016/5/12/chartex" xmlns:cx7="http://schemas.microsoft.com/office/drawing/2016/5/13/chartex" xmlns:cx8="http://schemas.microsoft.com/office/drawing/2016/5/14/chartex" xmlns:mc="http://schemas.openxmlformats.org/markup-compatibility/2006" xmlns:aink="http://schemas.microsoft.com/office/drawing/2016/ink" xmlns:am3d="http://schemas.microsoft.com/office/drawing/2017/model3d" xmlns:o="urn:schemas-microsoft-com:office:office" xmlns:r="http://schemas.openxmlformats.org/officeDocument/2006/relationships" xmlns:m="http://schemas.openxmlformats.org/officeDocument/2006/math" xmlns:v="urn:schemas-microsoft-com:vml" xmlns:wp14="http://schemas.microsoft.com/office/word/2010/wordprocessingDrawing" xmlns:wp="http://schemas.openxmlformats.org/drawingml/2006/wordprocessingDrawing" xmlns:w10="urn:schemas-microsoft-com:office:word" xmlns:w="http://schemas.openxmlformats.org/wordprocessingml/2006/main" xmlns:w14="http://schemas.microsoft.com/office/word/2010/wordml" xmlns:w15="http://schemas.microsoft.com/office/word/2012/wordml" xmlns:w16cex="http://schemas.microsoft.com/office/word/2018/wordml/cex" xmlns:w16cid="http://schemas.microsoft.com/office/word/2016/wordml/cid" xmlns:w16="http://schemas.microsoft.com/office/word/2018/wordml" xmlns:w16sdtdh="http://schemas.microsoft.com/office/word/2020/wordml/sdtdatahash" xmlns:w16se="http://schemas.microsoft.com/office/word/2015/wordml/symex" xmlns:wpg="http://schemas.microsoft.com/office/word/2010/wordprocessingGroup" xmlns:wpi="http://schemas.microsoft.com/office/word/2010/wordprocessingInk" xmlns:wne="http://schemas.microsoft.com/office/word/2006/wordml" xmlns:wps="http://schemas.microsoft.com/office/word/2010/wordprocessingShape" mc:Ignorable="w14 w15 w16se w16cid w16 w16cex w16sdtdh wp14">
   <w:p>
     <w:pPr>
       <w:tabs>
@@ -4542,7 +4917,7 @@
 </file>
 
 <file path=word/footnotes.xml><?xml version="1.0" encoding="utf-8"?>
-<w:footnotes xmlns:wpc="http://schemas.microsoft.com/office/word/2010/wordprocessingCanvas" xmlns:cx="http://schemas.microsoft.com/office/drawing/2014/chartex" xmlns:mc="http://schemas.openxmlformats.org/markup-compatibility/2006" xmlns:o="urn:schemas-microsoft-com:office:office" xmlns:r="http://schemas.openxmlformats.org/officeDocument/2006/relationships" xmlns:m="http://schemas.openxmlformats.org/officeDocument/2006/math" xmlns:v="urn:schemas-microsoft-com:vml" xmlns:wp14="http://schemas.microsoft.com/office/word/2010/wordprocessingDrawing" xmlns:wp="http://schemas.openxmlformats.org/drawingml/2006/wordprocessingDrawing" xmlns:w10="urn:schemas-microsoft-com:office:word" xmlns:w="http://schemas.openxmlformats.org/wordprocessingml/2006/main" xmlns:w14="http://schemas.microsoft.com/office/word/2010/wordml" xmlns:w15="http://schemas.microsoft.com/office/word/2012/wordml" xmlns:w16se="http://schemas.microsoft.com/office/word/2015/wordml/symex" xmlns:wpg="http://schemas.microsoft.com/office/word/2010/wordprocessingGroup" xmlns:wpi="http://schemas.microsoft.com/office/word/2010/wordprocessingInk" xmlns:wne="http://schemas.microsoft.com/office/word/2006/wordml" xmlns:wps="http://schemas.microsoft.com/office/word/2010/wordprocessingShape" mc:Ignorable="w14 w15 w16se wp14">
+<w:footnotes xmlns:wpc="http://schemas.microsoft.com/office/word/2010/wordprocessingCanvas" xmlns:cx="http://schemas.microsoft.com/office/drawing/2014/chartex" xmlns:cx1="http://schemas.microsoft.com/office/drawing/2015/9/8/chartex" xmlns:cx2="http://schemas.microsoft.com/office/drawing/2015/10/21/chartex" xmlns:cx3="http://schemas.microsoft.com/office/drawing/2016/5/9/chartex" xmlns:cx4="http://schemas.microsoft.com/office/drawing/2016/5/10/chartex" xmlns:cx5="http://schemas.microsoft.com/office/drawing/2016/5/11/chartex" xmlns:cx6="http://schemas.microsoft.com/office/drawing/2016/5/12/chartex" xmlns:cx7="http://schemas.microsoft.com/office/drawing/2016/5/13/chartex" xmlns:cx8="http://schemas.microsoft.com/office/drawing/2016/5/14/chartex" xmlns:mc="http://schemas.openxmlformats.org/markup-compatibility/2006" xmlns:aink="http://schemas.microsoft.com/office/drawing/2016/ink" xmlns:am3d="http://schemas.microsoft.com/office/drawing/2017/model3d" xmlns:o="urn:schemas-microsoft-com:office:office" xmlns:r="http://schemas.openxmlformats.org/officeDocument/2006/relationships" xmlns:m="http://schemas.openxmlformats.org/officeDocument/2006/math" xmlns:v="urn:schemas-microsoft-com:vml" xmlns:wp14="http://schemas.microsoft.com/office/word/2010/wordprocessingDrawing" xmlns:wp="http://schemas.openxmlformats.org/drawingml/2006/wordprocessingDrawing" xmlns:w10="urn:schemas-microsoft-com:office:word" xmlns:w="http://schemas.openxmlformats.org/wordprocessingml/2006/main" xmlns:w14="http://schemas.microsoft.com/office/word/2010/wordml" xmlns:w15="http://schemas.microsoft.com/office/word/2012/wordml" xmlns:w16cex="http://schemas.microsoft.com/office/word/2018/wordml/cex" xmlns:w16cid="http://schemas.microsoft.com/office/word/2016/wordml/cid" xmlns:w16="http://schemas.microsoft.com/office/word/2018/wordml" xmlns:w16sdtdh="http://schemas.microsoft.com/office/word/2020/wordml/sdtdatahash" xmlns:w16se="http://schemas.microsoft.com/office/word/2015/wordml/symex" xmlns:wpg="http://schemas.microsoft.com/office/word/2010/wordprocessingGroup" xmlns:wpi="http://schemas.microsoft.com/office/word/2010/wordprocessingInk" xmlns:wne="http://schemas.microsoft.com/office/word/2006/wordml" xmlns:wps="http://schemas.microsoft.com/office/word/2010/wordprocessingShape" mc:Ignorable="w14 w15 w16se w16cid w16 w16cex w16sdtdh wp14">
   <w:footnote w:type="separator" w:id="-1">
     <w:p>
       <w:pPr>
@@ -4569,7 +4944,7 @@
 </file>
 
 <file path=word/header1.xml><?xml version="1.0" encoding="utf-8"?>
-<w:hdr xmlns:wpc="http://schemas.microsoft.com/office/word/2010/wordprocessingCanvas" xmlns:cx="http://schemas.microsoft.com/office/drawing/2014/chartex" xmlns:mc="http://schemas.openxmlformats.org/markup-compatibility/2006" xmlns:o="urn:schemas-microsoft-com:office:office" xmlns:r="http://schemas.openxmlformats.org/officeDocument/2006/relationships" xmlns:m="http://schemas.openxmlformats.org/officeDocument/2006/math" xmlns:v="urn:schemas-microsoft-com:vml" xmlns:wp14="http://schemas.microsoft.com/office/word/2010/wordprocessingDrawing" xmlns:wp="http://schemas.openxmlformats.org/drawingml/2006/wordprocessingDrawing" xmlns:w10="urn:schemas-microsoft-com:office:word" xmlns:w="http://schemas.openxmlformats.org/wordprocessingml/2006/main" xmlns:w14="http://schemas.microsoft.com/office/word/2010/wordml" xmlns:w15="http://schemas.microsoft.com/office/word/2012/wordml" xmlns:w16se="http://schemas.microsoft.com/office/word/2015/wordml/symex" xmlns:wpg="http://schemas.microsoft.com/office/word/2010/wordprocessingGroup" xmlns:wpi="http://schemas.microsoft.com/office/word/2010/wordprocessingInk" xmlns:wne="http://schemas.microsoft.com/office/word/2006/wordml" xmlns:wps="http://schemas.microsoft.com/office/word/2010/wordprocessingShape" mc:Ignorable="w14 w15 w16se wp14">
+<w:hdr xmlns:wpc="http://schemas.microsoft.com/office/word/2010/wordprocessingCanvas" xmlns:cx="http://schemas.microsoft.com/office/drawing/2014/chartex" xmlns:cx1="http://schemas.microsoft.com/office/drawing/2015/9/8/chartex" xmlns:cx2="http://schemas.microsoft.com/office/drawing/2015/10/21/chartex" xmlns:cx3="http://schemas.microsoft.com/office/drawing/2016/5/9/chartex" xmlns:cx4="http://schemas.microsoft.com/office/drawing/2016/5/10/chartex" xmlns:cx5="http://schemas.microsoft.com/office/drawing/2016/5/11/chartex" xmlns:cx6="http://schemas.microsoft.com/office/drawing/2016/5/12/chartex" xmlns:cx7="http://schemas.microsoft.com/office/drawing/2016/5/13/chartex" xmlns:cx8="http://schemas.microsoft.com/office/drawing/2016/5/14/chartex" xmlns:mc="http://schemas.openxmlformats.org/markup-compatibility/2006" xmlns:aink="http://schemas.microsoft.com/office/drawing/2016/ink" xmlns:am3d="http://schemas.microsoft.com/office/drawing/2017/model3d" xmlns:o="urn:schemas-microsoft-com:office:office" xmlns:r="http://schemas.openxmlformats.org/officeDocument/2006/relationships" xmlns:m="http://schemas.openxmlformats.org/officeDocument/2006/math" xmlns:v="urn:schemas-microsoft-com:vml" xmlns:wp14="http://schemas.microsoft.com/office/word/2010/wordprocessingDrawing" xmlns:wp="http://schemas.openxmlformats.org/drawingml/2006/wordprocessingDrawing" xmlns:w10="urn:schemas-microsoft-com:office:word" xmlns:w="http://schemas.openxmlformats.org/wordprocessingml/2006/main" xmlns:w14="http://schemas.microsoft.com/office/word/2010/wordml" xmlns:w15="http://schemas.microsoft.com/office/word/2012/wordml" xmlns:w16cex="http://schemas.microsoft.com/office/word/2018/wordml/cex" xmlns:w16cid="http://schemas.microsoft.com/office/word/2016/wordml/cid" xmlns:w16="http://schemas.microsoft.com/office/word/2018/wordml" xmlns:w16sdtdh="http://schemas.microsoft.com/office/word/2020/wordml/sdtdatahash" xmlns:w16se="http://schemas.microsoft.com/office/word/2015/wordml/symex" xmlns:wpg="http://schemas.microsoft.com/office/word/2010/wordprocessingGroup" xmlns:wpi="http://schemas.microsoft.com/office/word/2010/wordprocessingInk" xmlns:wne="http://schemas.microsoft.com/office/word/2006/wordml" xmlns:wps="http://schemas.microsoft.com/office/word/2010/wordprocessingShape" mc:Ignorable="w14 w15 w16se w16cid w16 w16cex w16sdtdh wp14">
   <w:p>
     <w:pPr>
       <w:pStyle w:val="Encabezado"/>
@@ -4799,7 +5174,7 @@
 </file>
 
 <file path=word/numbering.xml><?xml version="1.0" encoding="utf-8"?>
-<w:numbering xmlns:wpc="http://schemas.microsoft.com/office/word/2010/wordprocessingCanvas" xmlns:cx="http://schemas.microsoft.com/office/drawing/2014/chartex" xmlns:mc="http://schemas.openxmlformats.org/markup-compatibility/2006" xmlns:o="urn:schemas-microsoft-com:office:office" xmlns:r="http://schemas.openxmlformats.org/officeDocument/2006/relationships" xmlns:m="http://schemas.openxmlformats.org/officeDocument/2006/math" xmlns:v="urn:schemas-microsoft-com:vml" xmlns:wp14="http://schemas.microsoft.com/office/word/2010/wordprocessingDrawing" xmlns:wp="http://schemas.openxmlformats.org/drawingml/2006/wordprocessingDrawing" xmlns:w10="urn:schemas-microsoft-com:office:word" xmlns:w="http://schemas.openxmlformats.org/wordprocessingml/2006/main" xmlns:w14="http://schemas.microsoft.com/office/word/2010/wordml" xmlns:w15="http://schemas.microsoft.com/office/word/2012/wordml" xmlns:w16se="http://schemas.microsoft.com/office/word/2015/wordml/symex" xmlns:wpg="http://schemas.microsoft.com/office/word/2010/wordprocessingGroup" xmlns:wpi="http://schemas.microsoft.com/office/word/2010/wordprocessingInk" xmlns:wne="http://schemas.microsoft.com/office/word/2006/wordml" xmlns:wps="http://schemas.microsoft.com/office/word/2010/wordprocessingShape" mc:Ignorable="w14 w15 w16se wp14">
+<w:numbering xmlns:wpc="http://schemas.microsoft.com/office/word/2010/wordprocessingCanvas" xmlns:cx="http://schemas.microsoft.com/office/drawing/2014/chartex" xmlns:cx1="http://schemas.microsoft.com/office/drawing/2015/9/8/chartex" xmlns:cx2="http://schemas.microsoft.com/office/drawing/2015/10/21/chartex" xmlns:cx3="http://schemas.microsoft.com/office/drawing/2016/5/9/chartex" xmlns:cx4="http://schemas.microsoft.com/office/drawing/2016/5/10/chartex" xmlns:cx5="http://schemas.microsoft.com/office/drawing/2016/5/11/chartex" xmlns:cx6="http://schemas.microsoft.com/office/drawing/2016/5/12/chartex" xmlns:cx7="http://schemas.microsoft.com/office/drawing/2016/5/13/chartex" xmlns:cx8="http://schemas.microsoft.com/office/drawing/2016/5/14/chartex" xmlns:mc="http://schemas.openxmlformats.org/markup-compatibility/2006" xmlns:aink="http://schemas.microsoft.com/office/drawing/2016/ink" xmlns:am3d="http://schemas.microsoft.com/office/drawing/2017/model3d" xmlns:o="urn:schemas-microsoft-com:office:office" xmlns:r="http://schemas.openxmlformats.org/officeDocument/2006/relationships" xmlns:m="http://schemas.openxmlformats.org/officeDocument/2006/math" xmlns:v="urn:schemas-microsoft-com:vml" xmlns:wp14="http://schemas.microsoft.com/office/word/2010/wordprocessingDrawing" xmlns:wp="http://schemas.openxmlformats.org/drawingml/2006/wordprocessingDrawing" xmlns:w10="urn:schemas-microsoft-com:office:word" xmlns:w="http://schemas.openxmlformats.org/wordprocessingml/2006/main" xmlns:w14="http://schemas.microsoft.com/office/word/2010/wordml" xmlns:w15="http://schemas.microsoft.com/office/word/2012/wordml" xmlns:w16cex="http://schemas.microsoft.com/office/word/2018/wordml/cex" xmlns:w16cid="http://schemas.microsoft.com/office/word/2016/wordml/cid" xmlns:w16="http://schemas.microsoft.com/office/word/2018/wordml" xmlns:w16sdtdh="http://schemas.microsoft.com/office/word/2020/wordml/sdtdatahash" xmlns:w16se="http://schemas.microsoft.com/office/word/2015/wordml/symex" xmlns:wpg="http://schemas.microsoft.com/office/word/2010/wordprocessingGroup" xmlns:wpi="http://schemas.microsoft.com/office/word/2010/wordprocessingInk" xmlns:wne="http://schemas.microsoft.com/office/word/2006/wordml" xmlns:wps="http://schemas.microsoft.com/office/word/2010/wordprocessingShape" mc:Ignorable="w14 w15 w16se w16cid w16 w16cex w16sdtdh wp14">
   <w:abstractNum w:abstractNumId="0" w15:restartNumberingAfterBreak="0">
     <w:nsid w:val="00000003"/>
     <w:multiLevelType w:val="multilevel"/>
@@ -6565,7 +6940,7 @@
 </file>
 
 <file path=word/styles.xml><?xml version="1.0" encoding="utf-8"?>
-<w:styles xmlns:mc="http://schemas.openxmlformats.org/markup-compatibility/2006" xmlns:r="http://schemas.openxmlformats.org/officeDocument/2006/relationships" xmlns:w="http://schemas.openxmlformats.org/wordprocessingml/2006/main" xmlns:w14="http://schemas.microsoft.com/office/word/2010/wordml" xmlns:w15="http://schemas.microsoft.com/office/word/2012/wordml" xmlns:w16se="http://schemas.microsoft.com/office/word/2015/wordml/symex" mc:Ignorable="w14 w15 w16se">
+<w:styles xmlns:mc="http://schemas.openxmlformats.org/markup-compatibility/2006" xmlns:r="http://schemas.openxmlformats.org/officeDocument/2006/relationships" xmlns:w="http://schemas.openxmlformats.org/wordprocessingml/2006/main" xmlns:w14="http://schemas.microsoft.com/office/word/2010/wordml" xmlns:w15="http://schemas.microsoft.com/office/word/2012/wordml" xmlns:w16cex="http://schemas.microsoft.com/office/word/2018/wordml/cex" xmlns:w16cid="http://schemas.microsoft.com/office/word/2016/wordml/cid" xmlns:w16="http://schemas.microsoft.com/office/word/2018/wordml" xmlns:w16sdtdh="http://schemas.microsoft.com/office/word/2020/wordml/sdtdatahash" xmlns:w16se="http://schemas.microsoft.com/office/word/2015/wordml/symex" mc:Ignorable="w14 w15 w16se w16cid w16 w16cex w16sdtdh">
   <w:docDefaults>
     <w:rPrDefault>
       <w:rPr>
@@ -6575,7 +6950,7 @@
     </w:rPrDefault>
     <w:pPrDefault/>
   </w:docDefaults>
-  <w:latentStyles w:defLockedState="0" w:defUIPriority="99" w:defSemiHidden="0" w:defUnhideWhenUsed="0" w:defQFormat="0" w:count="371">
+  <w:latentStyles w:defLockedState="0" w:defUIPriority="99" w:defSemiHidden="0" w:defUnhideWhenUsed="0" w:defQFormat="0" w:count="376">
     <w:lsdException w:name="Normal" w:uiPriority="0" w:qFormat="1"/>
     <w:lsdException w:name="heading 1" w:uiPriority="0" w:qFormat="1"/>
     <w:lsdException w:name="heading 2" w:semiHidden="1" w:uiPriority="0" w:unhideWhenUsed="1" w:qFormat="1"/>
@@ -6947,6 +7322,11 @@
     <w:lsdException w:name="List Table 5 Dark Accent 6" w:uiPriority="50"/>
     <w:lsdException w:name="List Table 6 Colorful Accent 6" w:uiPriority="51"/>
     <w:lsdException w:name="List Table 7 Colorful Accent 6" w:uiPriority="52"/>
+    <w:lsdException w:name="Mention" w:semiHidden="1" w:unhideWhenUsed="1"/>
+    <w:lsdException w:name="Smart Hyperlink" w:semiHidden="1" w:unhideWhenUsed="1"/>
+    <w:lsdException w:name="Hashtag" w:semiHidden="1" w:unhideWhenUsed="1"/>
+    <w:lsdException w:name="Unresolved Mention" w:semiHidden="1" w:unhideWhenUsed="1"/>
+    <w:lsdException w:name="Smart Link" w:semiHidden="1" w:unhideWhenUsed="1"/>
   </w:latentStyles>
   <w:style w:type="paragraph" w:default="1" w:styleId="Normal">
     <w:name w:val="Normal"/>

</xml_diff>

<commit_message>
Documentacion - Cierre de Iteración
Se modifico objetivos cumplidos
</commit_message>
<xml_diff>
--- a/Fases_de_desarrollo/03-Construccion/05- Gestion de Proyecto/C301-OSLO-Plan de Iteración.docx
+++ b/Fases_de_desarrollo/03-Construccion/05- Gestion de Proyecto/C301-OSLO-Plan de Iteración.docx
@@ -518,7 +518,7 @@
           <w:noProof/>
           <w:sz w:val="22"/>
           <w:szCs w:val="22"/>
-          <w:lang w:val="es-AR" w:eastAsia="es-AR"/>
+          <w:lang w:val="en-US"/>
         </w:rPr>
       </w:pPr>
       <w:r>
@@ -530,7 +530,7 @@
       <w:r>
         <w:fldChar w:fldCharType="separate"/>
       </w:r>
-      <w:hyperlink w:anchor="_Toc179582511" w:history="1">
+      <w:hyperlink w:anchor="_Toc182583222" w:history="1">
         <w:r>
           <w:rPr>
             <w:rStyle w:val="Hipervnculo"/>
@@ -557,7 +557,7 @@
             <w:noProof/>
             <w:webHidden/>
           </w:rPr>
-          <w:instrText xml:space="preserve"> PAGEREF _Toc179582511 \h </w:instrText>
+          <w:instrText xml:space="preserve"> PAGEREF _Toc182583222 \h </w:instrText>
         </w:r>
         <w:r>
           <w:rPr>
@@ -598,10 +598,10 @@
           <w:noProof/>
           <w:sz w:val="22"/>
           <w:szCs w:val="22"/>
-          <w:lang w:val="es-AR" w:eastAsia="es-AR"/>
+          <w:lang w:val="en-US"/>
         </w:rPr>
       </w:pPr>
-      <w:hyperlink w:anchor="_Toc179582512" w:history="1">
+      <w:hyperlink w:anchor="_Toc182583223" w:history="1">
         <w:r>
           <w:rPr>
             <w:rStyle w:val="Hipervnculo"/>
@@ -628,7 +628,7 @@
             <w:noProof/>
             <w:webHidden/>
           </w:rPr>
-          <w:instrText xml:space="preserve"> PAGEREF _Toc179582512 \h </w:instrText>
+          <w:instrText xml:space="preserve"> PAGEREF _Toc182583223 \h </w:instrText>
         </w:r>
         <w:r>
           <w:rPr>
@@ -669,10 +669,10 @@
           <w:noProof/>
           <w:sz w:val="22"/>
           <w:szCs w:val="22"/>
-          <w:lang w:val="es-AR" w:eastAsia="es-AR"/>
+          <w:lang w:val="en-US"/>
         </w:rPr>
       </w:pPr>
-      <w:hyperlink w:anchor="_Toc179582513" w:history="1">
+      <w:hyperlink w:anchor="_Toc182583224" w:history="1">
         <w:r>
           <w:rPr>
             <w:rStyle w:val="Hipervnculo"/>
@@ -699,7 +699,7 @@
             <w:noProof/>
             <w:webHidden/>
           </w:rPr>
-          <w:instrText xml:space="preserve"> PAGEREF _Toc179582513 \h </w:instrText>
+          <w:instrText xml:space="preserve"> PAGEREF _Toc182583224 \h </w:instrText>
         </w:r>
         <w:r>
           <w:rPr>
@@ -740,10 +740,10 @@
           <w:noProof/>
           <w:sz w:val="22"/>
           <w:szCs w:val="22"/>
-          <w:lang w:val="es-AR" w:eastAsia="es-AR"/>
+          <w:lang w:val="en-US"/>
         </w:rPr>
       </w:pPr>
-      <w:hyperlink w:anchor="_Toc179582514" w:history="1">
+      <w:hyperlink w:anchor="_Toc182583225" w:history="1">
         <w:r>
           <w:rPr>
             <w:rStyle w:val="Hipervnculo"/>
@@ -770,7 +770,7 @@
             <w:noProof/>
             <w:webHidden/>
           </w:rPr>
-          <w:instrText xml:space="preserve"> PAGEREF _Toc179582514 \h </w:instrText>
+          <w:instrText xml:space="preserve"> PAGEREF _Toc182583225 \h </w:instrText>
         </w:r>
         <w:r>
           <w:rPr>
@@ -811,10 +811,10 @@
           <w:noProof/>
           <w:sz w:val="22"/>
           <w:szCs w:val="22"/>
-          <w:lang w:val="es-AR" w:eastAsia="es-AR"/>
+          <w:lang w:val="en-US"/>
         </w:rPr>
       </w:pPr>
-      <w:hyperlink w:anchor="_Toc179582515" w:history="1">
+      <w:hyperlink w:anchor="_Toc182583226" w:history="1">
         <w:r>
           <w:rPr>
             <w:rStyle w:val="Hipervnculo"/>
@@ -841,7 +841,7 @@
             <w:noProof/>
             <w:webHidden/>
           </w:rPr>
-          <w:instrText xml:space="preserve"> PAGEREF _Toc179582515 \h </w:instrText>
+          <w:instrText xml:space="preserve"> PAGEREF _Toc182583226 \h </w:instrText>
         </w:r>
         <w:r>
           <w:rPr>
@@ -882,10 +882,10 @@
           <w:noProof/>
           <w:sz w:val="22"/>
           <w:szCs w:val="22"/>
-          <w:lang w:val="es-AR" w:eastAsia="es-AR"/>
+          <w:lang w:val="en-US"/>
         </w:rPr>
       </w:pPr>
-      <w:hyperlink w:anchor="_Toc179582516" w:history="1">
+      <w:hyperlink w:anchor="_Toc182583227" w:history="1">
         <w:r>
           <w:rPr>
             <w:rStyle w:val="Hipervnculo"/>
@@ -912,7 +912,7 @@
             <w:noProof/>
             <w:webHidden/>
           </w:rPr>
-          <w:instrText xml:space="preserve"> PAGEREF _Toc179582516 \h </w:instrText>
+          <w:instrText xml:space="preserve"> PAGEREF _Toc182583227 \h </w:instrText>
         </w:r>
         <w:r>
           <w:rPr>
@@ -953,10 +953,10 @@
           <w:noProof/>
           <w:sz w:val="22"/>
           <w:szCs w:val="22"/>
-          <w:lang w:val="es-AR" w:eastAsia="es-AR"/>
+          <w:lang w:val="en-US"/>
         </w:rPr>
       </w:pPr>
-      <w:hyperlink w:anchor="_Toc179582517" w:history="1">
+      <w:hyperlink w:anchor="_Toc182583228" w:history="1">
         <w:r>
           <w:rPr>
             <w:rStyle w:val="Hipervnculo"/>
@@ -984,7 +984,7 @@
             <w:noProof/>
             <w:webHidden/>
           </w:rPr>
-          <w:instrText xml:space="preserve"> PAGEREF _Toc179582517 \h </w:instrText>
+          <w:instrText xml:space="preserve"> PAGEREF _Toc182583228 \h </w:instrText>
         </w:r>
         <w:r>
           <w:rPr>
@@ -1025,10 +1025,10 @@
           <w:noProof/>
           <w:sz w:val="22"/>
           <w:szCs w:val="22"/>
-          <w:lang w:val="es-AR" w:eastAsia="es-AR"/>
+          <w:lang w:val="en-US"/>
         </w:rPr>
       </w:pPr>
-      <w:hyperlink w:anchor="_Toc179582518" w:history="1">
+      <w:hyperlink w:anchor="_Toc182583229" w:history="1">
         <w:r>
           <w:rPr>
             <w:rStyle w:val="Hipervnculo"/>
@@ -1055,7 +1055,7 @@
             <w:noProof/>
             <w:webHidden/>
           </w:rPr>
-          <w:instrText xml:space="preserve"> PAGEREF _Toc179582518 \h </w:instrText>
+          <w:instrText xml:space="preserve"> PAGEREF _Toc182583229 \h </w:instrText>
         </w:r>
         <w:r>
           <w:rPr>
@@ -1096,10 +1096,10 @@
           <w:noProof/>
           <w:sz w:val="22"/>
           <w:szCs w:val="22"/>
-          <w:lang w:val="es-AR" w:eastAsia="es-AR"/>
+          <w:lang w:val="en-US"/>
         </w:rPr>
       </w:pPr>
-      <w:hyperlink w:anchor="_Toc179582519" w:history="1">
+      <w:hyperlink w:anchor="_Toc182583230" w:history="1">
         <w:r>
           <w:rPr>
             <w:rStyle w:val="Hipervnculo"/>
@@ -1127,7 +1127,7 @@
             <w:noProof/>
             <w:webHidden/>
           </w:rPr>
-          <w:instrText xml:space="preserve"> PAGEREF _Toc179582519 \h </w:instrText>
+          <w:instrText xml:space="preserve"> PAGEREF _Toc182583230 \h </w:instrText>
         </w:r>
         <w:r>
           <w:rPr>
@@ -1168,16 +1168,16 @@
           <w:noProof/>
           <w:sz w:val="22"/>
           <w:szCs w:val="22"/>
-          <w:lang w:val="es-AR" w:eastAsia="es-AR"/>
+          <w:lang w:val="en-US"/>
         </w:rPr>
       </w:pPr>
-      <w:hyperlink w:anchor="_Toc179582520" w:history="1">
+      <w:hyperlink w:anchor="_Toc182583231" w:history="1">
         <w:r>
           <w:rPr>
             <w:rStyle w:val="Hipervnculo"/>
             <w:noProof/>
           </w:rPr>
-          <w:t>Evaluación [Fecha]</w:t>
+          <w:t>Evaluación 15/11/2024</w:t>
         </w:r>
         <w:r>
           <w:rPr>
@@ -1198,7 +1198,7 @@
             <w:noProof/>
             <w:webHidden/>
           </w:rPr>
-          <w:instrText xml:space="preserve"> PAGEREF _Toc179582520 \h </w:instrText>
+          <w:instrText xml:space="preserve"> PAGEREF _Toc182583231 \h </w:instrText>
         </w:r>
         <w:r>
           <w:rPr>
@@ -1239,10 +1239,10 @@
           <w:noProof/>
           <w:sz w:val="22"/>
           <w:szCs w:val="22"/>
-          <w:lang w:val="es-AR" w:eastAsia="es-AR"/>
+          <w:lang w:val="en-US"/>
         </w:rPr>
       </w:pPr>
-      <w:hyperlink w:anchor="_Toc179582521" w:history="1">
+      <w:hyperlink w:anchor="_Toc182583232" w:history="1">
         <w:r>
           <w:rPr>
             <w:rStyle w:val="Hipervnculo"/>
@@ -1269,7 +1269,7 @@
             <w:noProof/>
             <w:webHidden/>
           </w:rPr>
-          <w:instrText xml:space="preserve"> PAGEREF _Toc179582521 \h </w:instrText>
+          <w:instrText xml:space="preserve"> PAGEREF _Toc182583232 \h </w:instrText>
         </w:r>
         <w:r>
           <w:rPr>
@@ -1310,10 +1310,10 @@
           <w:noProof/>
           <w:sz w:val="22"/>
           <w:szCs w:val="22"/>
-          <w:lang w:val="es-AR" w:eastAsia="es-AR"/>
+          <w:lang w:val="en-US"/>
         </w:rPr>
       </w:pPr>
-      <w:hyperlink w:anchor="_Toc179582522" w:history="1">
+      <w:hyperlink w:anchor="_Toc182583233" w:history="1">
         <w:r>
           <w:rPr>
             <w:rStyle w:val="Hipervnculo"/>
@@ -1340,7 +1340,7 @@
             <w:noProof/>
             <w:webHidden/>
           </w:rPr>
-          <w:instrText xml:space="preserve"> PAGEREF _Toc179582522 \h </w:instrText>
+          <w:instrText xml:space="preserve"> PAGEREF _Toc182583233 \h </w:instrText>
         </w:r>
         <w:r>
           <w:rPr>
@@ -1360,7 +1360,7 @@
             <w:noProof/>
             <w:webHidden/>
           </w:rPr>
-          <w:t>6</w:t>
+          <w:t>7</w:t>
         </w:r>
         <w:r>
           <w:rPr>
@@ -1381,10 +1381,10 @@
           <w:noProof/>
           <w:sz w:val="22"/>
           <w:szCs w:val="22"/>
-          <w:lang w:val="es-AR" w:eastAsia="es-AR"/>
+          <w:lang w:val="en-US"/>
         </w:rPr>
       </w:pPr>
-      <w:hyperlink w:anchor="_Toc179582523" w:history="1">
+      <w:hyperlink w:anchor="_Toc182583234" w:history="1">
         <w:r>
           <w:rPr>
             <w:rStyle w:val="Hipervnculo"/>
@@ -1411,7 +1411,7 @@
             <w:noProof/>
             <w:webHidden/>
           </w:rPr>
-          <w:instrText xml:space="preserve"> PAGEREF _Toc179582523 \h </w:instrText>
+          <w:instrText xml:space="preserve"> PAGEREF _Toc182583234 \h </w:instrText>
         </w:r>
         <w:r>
           <w:rPr>
@@ -1452,10 +1452,10 @@
           <w:noProof/>
           <w:sz w:val="22"/>
           <w:szCs w:val="22"/>
-          <w:lang w:val="es-AR" w:eastAsia="es-AR"/>
+          <w:lang w:val="en-US"/>
         </w:rPr>
       </w:pPr>
-      <w:hyperlink w:anchor="_Toc179582524" w:history="1">
+      <w:hyperlink w:anchor="_Toc182583235" w:history="1">
         <w:r>
           <w:rPr>
             <w:rStyle w:val="Hipervnculo"/>
@@ -1482,7 +1482,7 @@
             <w:noProof/>
             <w:webHidden/>
           </w:rPr>
-          <w:instrText xml:space="preserve"> PAGEREF _Toc179582524 \h </w:instrText>
+          <w:instrText xml:space="preserve"> PAGEREF _Toc182583235 \h </w:instrText>
         </w:r>
         <w:r>
           <w:rPr>
@@ -1550,7 +1550,7 @@
       <w:pPr>
         <w:pStyle w:val="PSI-Ttulo1"/>
       </w:pPr>
-      <w:bookmarkStart w:id="2" w:name="_Toc179582511"/>
+      <w:bookmarkStart w:id="2" w:name="_Toc182583222"/>
       <w:r>
         <w:t>Introducción</w:t>
       </w:r>
@@ -1581,7 +1581,7 @@
       <w:pPr>
         <w:pStyle w:val="PSI-Ttulo2"/>
       </w:pPr>
-      <w:bookmarkStart w:id="3" w:name="_Toc179582512"/>
+      <w:bookmarkStart w:id="3" w:name="_Toc182583223"/>
       <w:r>
         <w:t>Propósito</w:t>
       </w:r>
@@ -1606,7 +1606,7 @@
       <w:pPr>
         <w:pStyle w:val="PSI-Ttulo2"/>
       </w:pPr>
-      <w:bookmarkStart w:id="4" w:name="_Toc179582513"/>
+      <w:bookmarkStart w:id="4" w:name="_Toc182583224"/>
       <w:r>
         <w:t>Referencias</w:t>
       </w:r>
@@ -1673,7 +1673,7 @@
       <w:pPr>
         <w:pStyle w:val="PSI-Ttulo1"/>
       </w:pPr>
-      <w:bookmarkStart w:id="5" w:name="_Toc179582514"/>
+      <w:bookmarkStart w:id="5" w:name="_Toc182583225"/>
       <w:r>
         <w:t>Objetivos</w:t>
       </w:r>
@@ -1683,7 +1683,7 @@
       <w:pPr>
         <w:pStyle w:val="PSI-Ttulo2"/>
       </w:pPr>
-      <w:bookmarkStart w:id="6" w:name="_Toc179582515"/>
+      <w:bookmarkStart w:id="6" w:name="_Toc182583226"/>
       <w:r>
         <w:t>Criterios de Evaluación</w:t>
       </w:r>
@@ -1708,7 +1708,7 @@
       <w:pPr>
         <w:pStyle w:val="PSI-Ttulo1"/>
       </w:pPr>
-      <w:bookmarkStart w:id="7" w:name="_Toc179582516"/>
+      <w:bookmarkStart w:id="7" w:name="_Toc182583227"/>
       <w:r>
         <w:t>Planificación</w:t>
       </w:r>
@@ -4093,7 +4093,7 @@
           <w:rFonts w:eastAsia="DejaVu Sans"/>
         </w:rPr>
       </w:pPr>
-      <w:bookmarkStart w:id="9" w:name="_Toc179582517"/>
+      <w:bookmarkStart w:id="9" w:name="_Toc182583228"/>
       <w:r>
         <w:rPr>
           <w:rFonts w:eastAsia="DejaVu Sans"/>
@@ -4334,7 +4334,7 @@
       <w:pPr>
         <w:pStyle w:val="PSI-Ttulo1"/>
       </w:pPr>
-      <w:bookmarkStart w:id="10" w:name="_Toc179582518"/>
+      <w:bookmarkStart w:id="10" w:name="_Toc182583229"/>
       <w:r>
         <w:t>Recursos</w:t>
       </w:r>
@@ -4352,7 +4352,7 @@
           <w:szCs w:val="22"/>
         </w:rPr>
       </w:pPr>
-      <w:bookmarkStart w:id="11" w:name="_Toc179582519"/>
+      <w:bookmarkStart w:id="11" w:name="_Toc182583230"/>
       <w:r>
         <w:rPr>
           <w:rFonts w:ascii="Calibri" w:eastAsia="Calibri" w:hAnsi="Calibri"/>
@@ -4488,23 +4488,23 @@
       <w:pPr>
         <w:pStyle w:val="PSI-Ttulo1"/>
       </w:pPr>
-      <w:bookmarkStart w:id="12" w:name="_Toc179582520"/>
+      <w:bookmarkStart w:id="12" w:name="_Toc182583231"/>
       <w:r>
         <w:t>Evaluación</w:t>
       </w:r>
       <w:r>
         <w:t xml:space="preserve"> </w:t>
       </w:r>
+      <w:r>
+        <w:t>15/11/2024</w:t>
+      </w:r>
       <w:bookmarkEnd w:id="12"/>
-      <w:r>
-        <w:t>15/11/2024</w:t>
-      </w:r>
     </w:p>
     <w:p>
       <w:pPr>
         <w:pStyle w:val="PSI-Ttulo2"/>
       </w:pPr>
-      <w:bookmarkStart w:id="13" w:name="_Toc179582521"/>
+      <w:bookmarkStart w:id="13" w:name="_Toc182583232"/>
       <w:r>
         <w:t>Objetivos Alcanzados</w:t>
       </w:r>
@@ -4513,20 +4513,63 @@
     <w:p>
       <w:pPr>
         <w:pStyle w:val="PSI-Comentario"/>
+      </w:pPr>
+      <w:r>
+        <w:t>Se lograron cumplir todos los objetivos establecidos para esta iteración, asegurando el avance en las tareas planificadas y los entregables definidos.</w:t>
+      </w:r>
+    </w:p>
+    <w:p>
+      <w:pPr>
+        <w:pStyle w:val="PSI-Comentario"/>
+        <w:numPr>
+          <w:ilvl w:val="0"/>
+          <w:numId w:val="17"/>
+        </w:numPr>
         <w:rPr>
           <w:u w:val="single"/>
         </w:rPr>
       </w:pPr>
       <w:r>
-        <w:t>Se lograron cumplir todos los objetivos establecidos para esta iteración, asegurando el avance en las tareas planificadas y los entregables definidos.</w:t>
+        <w:t>Se realizaron las especificaciones de la 3° tanda de Casos de Uso,  la implementación de los mismo y el diseño de los casos de pruebas y su ejecución en los casos de usos correspondientes.</w:t>
+      </w:r>
+    </w:p>
+    <w:p>
+      <w:pPr>
+        <w:pStyle w:val="PSI-Comentario"/>
+        <w:numPr>
+          <w:ilvl w:val="0"/>
+          <w:numId w:val="17"/>
+        </w:numPr>
+        <w:rPr>
+          <w:u w:val="single"/>
+        </w:rPr>
+      </w:pPr>
+      <w:r>
+        <w:t>Se presento el índice del Manual de Usuario y del Manual de Instalación</w:t>
+      </w:r>
+    </w:p>
+    <w:p>
+      <w:pPr>
+        <w:pStyle w:val="PSI-Comentario"/>
+        <w:numPr>
+          <w:ilvl w:val="0"/>
+          <w:numId w:val="17"/>
+        </w:numPr>
+        <w:rPr>
+          <w:u w:val="single"/>
+        </w:rPr>
+      </w:pPr>
+      <w:r>
+        <w:t>Se realizaron las presentaciones programadas.</w:t>
       </w:r>
     </w:p>
     <w:p>
       <w:pPr>
         <w:pStyle w:val="PSI-Ttulo2"/>
       </w:pPr>
-      <w:bookmarkStart w:id="14" w:name="_Toc179582522"/>
-      <w:r>
+      <w:bookmarkStart w:id="14" w:name="_Toc182583233"/>
+      <w:r>
+        <w:lastRenderedPageBreak/>
         <w:t>Objetivos No A</w:t>
       </w:r>
       <w:r>
@@ -4544,19 +4587,9 @@
     </w:p>
     <w:p>
       <w:pPr>
-        <w:pStyle w:val="PSI-Ttulo2"/>
-      </w:pPr>
-    </w:p>
-    <w:p>
-      <w:pPr>
         <w:pStyle w:val="PSI-Ttulo1"/>
       </w:pPr>
-    </w:p>
-    <w:p>
-      <w:pPr>
-        <w:pStyle w:val="PSI-Ttulo1"/>
-      </w:pPr>
-      <w:bookmarkStart w:id="15" w:name="_Toc179582523"/>
+      <w:bookmarkStart w:id="15" w:name="_Toc182583234"/>
       <w:r>
         <w:t>Conclusión</w:t>
       </w:r>
@@ -4567,7 +4600,6 @@
         <w:pStyle w:val="PSI-ComentarioenTabla"/>
       </w:pPr>
       <w:bookmarkStart w:id="16" w:name="_Toc238197620"/>
-      <w:bookmarkStart w:id="17" w:name="_Toc179582524"/>
       <w:r>
         <w:t>Durante esta iteración, se pudo trabajar de manera efectiva a pesar de algunos desafíos previstos, como la ausencia de uno de los integrantes, lo cual fue contemplado en la planificación inicial. Además, se dedicó un esfuerzo significativo a realizar las correcciones necesarias en función de los resultados obtenidos en las pruebas, asegurando una mejora continua en el desarrollo.</w:t>
       </w:r>
@@ -4612,6 +4644,7 @@
       <w:pPr>
         <w:pStyle w:val="PSI-Ttulo2"/>
       </w:pPr>
+      <w:bookmarkStart w:id="17" w:name="_Toc182583235"/>
       <w:r>
         <w:t>Estado del repositorio</w:t>
       </w:r>
@@ -6034,6 +6067,119 @@
     </w:lvl>
   </w:abstractNum>
   <w:abstractNum w:abstractNumId="6" w15:restartNumberingAfterBreak="0">
+    <w:nsid w:val="1ECF1C59"/>
+    <w:multiLevelType w:val="hybridMultilevel"/>
+    <w:tmpl w:val="534AAFAE"/>
+    <w:lvl w:ilvl="0" w:tplc="EF924200">
+      <w:numFmt w:val="bullet"/>
+      <w:lvlText w:val="-"/>
+      <w:lvlJc w:val="left"/>
+      <w:pPr>
+        <w:ind w:left="469" w:hanging="360"/>
+      </w:pPr>
+      <w:rPr>
+        <w:rFonts w:ascii="Calibri" w:eastAsia="Calibri" w:hAnsi="Calibri" w:cs="Calibri" w:hint="default"/>
+        <w:u w:val="none"/>
+      </w:rPr>
+    </w:lvl>
+    <w:lvl w:ilvl="1" w:tplc="04090003" w:tentative="1">
+      <w:start w:val="1"/>
+      <w:numFmt w:val="bullet"/>
+      <w:lvlText w:val="o"/>
+      <w:lvlJc w:val="left"/>
+      <w:pPr>
+        <w:ind w:left="1189" w:hanging="360"/>
+      </w:pPr>
+      <w:rPr>
+        <w:rFonts w:ascii="Courier New" w:hAnsi="Courier New" w:cs="Courier New" w:hint="default"/>
+      </w:rPr>
+    </w:lvl>
+    <w:lvl w:ilvl="2" w:tplc="04090005" w:tentative="1">
+      <w:start w:val="1"/>
+      <w:numFmt w:val="bullet"/>
+      <w:lvlText w:val=""/>
+      <w:lvlJc w:val="left"/>
+      <w:pPr>
+        <w:ind w:left="1909" w:hanging="360"/>
+      </w:pPr>
+      <w:rPr>
+        <w:rFonts w:ascii="Wingdings" w:hAnsi="Wingdings" w:hint="default"/>
+      </w:rPr>
+    </w:lvl>
+    <w:lvl w:ilvl="3" w:tplc="04090001" w:tentative="1">
+      <w:start w:val="1"/>
+      <w:numFmt w:val="bullet"/>
+      <w:lvlText w:val=""/>
+      <w:lvlJc w:val="left"/>
+      <w:pPr>
+        <w:ind w:left="2629" w:hanging="360"/>
+      </w:pPr>
+      <w:rPr>
+        <w:rFonts w:ascii="Symbol" w:hAnsi="Symbol" w:hint="default"/>
+      </w:rPr>
+    </w:lvl>
+    <w:lvl w:ilvl="4" w:tplc="04090003" w:tentative="1">
+      <w:start w:val="1"/>
+      <w:numFmt w:val="bullet"/>
+      <w:lvlText w:val="o"/>
+      <w:lvlJc w:val="left"/>
+      <w:pPr>
+        <w:ind w:left="3349" w:hanging="360"/>
+      </w:pPr>
+      <w:rPr>
+        <w:rFonts w:ascii="Courier New" w:hAnsi="Courier New" w:cs="Courier New" w:hint="default"/>
+      </w:rPr>
+    </w:lvl>
+    <w:lvl w:ilvl="5" w:tplc="04090005" w:tentative="1">
+      <w:start w:val="1"/>
+      <w:numFmt w:val="bullet"/>
+      <w:lvlText w:val=""/>
+      <w:lvlJc w:val="left"/>
+      <w:pPr>
+        <w:ind w:left="4069" w:hanging="360"/>
+      </w:pPr>
+      <w:rPr>
+        <w:rFonts w:ascii="Wingdings" w:hAnsi="Wingdings" w:hint="default"/>
+      </w:rPr>
+    </w:lvl>
+    <w:lvl w:ilvl="6" w:tplc="04090001" w:tentative="1">
+      <w:start w:val="1"/>
+      <w:numFmt w:val="bullet"/>
+      <w:lvlText w:val=""/>
+      <w:lvlJc w:val="left"/>
+      <w:pPr>
+        <w:ind w:left="4789" w:hanging="360"/>
+      </w:pPr>
+      <w:rPr>
+        <w:rFonts w:ascii="Symbol" w:hAnsi="Symbol" w:hint="default"/>
+      </w:rPr>
+    </w:lvl>
+    <w:lvl w:ilvl="7" w:tplc="04090003" w:tentative="1">
+      <w:start w:val="1"/>
+      <w:numFmt w:val="bullet"/>
+      <w:lvlText w:val="o"/>
+      <w:lvlJc w:val="left"/>
+      <w:pPr>
+        <w:ind w:left="5509" w:hanging="360"/>
+      </w:pPr>
+      <w:rPr>
+        <w:rFonts w:ascii="Courier New" w:hAnsi="Courier New" w:cs="Courier New" w:hint="default"/>
+      </w:rPr>
+    </w:lvl>
+    <w:lvl w:ilvl="8" w:tplc="04090005" w:tentative="1">
+      <w:start w:val="1"/>
+      <w:numFmt w:val="bullet"/>
+      <w:lvlText w:val=""/>
+      <w:lvlJc w:val="left"/>
+      <w:pPr>
+        <w:ind w:left="6229" w:hanging="360"/>
+      </w:pPr>
+      <w:rPr>
+        <w:rFonts w:ascii="Wingdings" w:hAnsi="Wingdings" w:hint="default"/>
+      </w:rPr>
+    </w:lvl>
+  </w:abstractNum>
+  <w:abstractNum w:abstractNumId="7" w15:restartNumberingAfterBreak="0">
     <w:nsid w:val="255F5799"/>
     <w:multiLevelType w:val="hybridMultilevel"/>
     <w:tmpl w:val="B8F40458"/>
@@ -6119,7 +6265,7 @@
       </w:pPr>
     </w:lvl>
   </w:abstractNum>
-  <w:abstractNum w:abstractNumId="7" w15:restartNumberingAfterBreak="0">
+  <w:abstractNum w:abstractNumId="8" w15:restartNumberingAfterBreak="0">
     <w:nsid w:val="3BCA743A"/>
     <w:multiLevelType w:val="hybridMultilevel"/>
     <w:tmpl w:val="EEC004E2"/>
@@ -6208,7 +6354,7 @@
       </w:pPr>
     </w:lvl>
   </w:abstractNum>
-  <w:abstractNum w:abstractNumId="8" w15:restartNumberingAfterBreak="0">
+  <w:abstractNum w:abstractNumId="9" w15:restartNumberingAfterBreak="0">
     <w:nsid w:val="44204B4B"/>
     <w:multiLevelType w:val="hybridMultilevel"/>
     <w:tmpl w:val="9648D862"/>
@@ -6321,7 +6467,7 @@
       </w:rPr>
     </w:lvl>
   </w:abstractNum>
-  <w:abstractNum w:abstractNumId="9" w15:restartNumberingAfterBreak="0">
+  <w:abstractNum w:abstractNumId="10" w15:restartNumberingAfterBreak="0">
     <w:nsid w:val="487036EC"/>
     <w:multiLevelType w:val="hybridMultilevel"/>
     <w:tmpl w:val="BDFE724A"/>
@@ -6407,7 +6553,7 @@
       </w:pPr>
     </w:lvl>
   </w:abstractNum>
-  <w:abstractNum w:abstractNumId="10" w15:restartNumberingAfterBreak="0">
+  <w:abstractNum w:abstractNumId="11" w15:restartNumberingAfterBreak="0">
     <w:nsid w:val="518521F3"/>
     <w:multiLevelType w:val="hybridMultilevel"/>
     <w:tmpl w:val="24E4A1A6"/>
@@ -6520,7 +6666,7 @@
       </w:rPr>
     </w:lvl>
   </w:abstractNum>
-  <w:abstractNum w:abstractNumId="11" w15:restartNumberingAfterBreak="0">
+  <w:abstractNum w:abstractNumId="12" w15:restartNumberingAfterBreak="0">
     <w:nsid w:val="52D90BB8"/>
     <w:multiLevelType w:val="hybridMultilevel"/>
     <w:tmpl w:val="1D2461DE"/>
@@ -6634,7 +6780,7 @@
       </w:rPr>
     </w:lvl>
   </w:abstractNum>
-  <w:abstractNum w:abstractNumId="12" w15:restartNumberingAfterBreak="0">
+  <w:abstractNum w:abstractNumId="13" w15:restartNumberingAfterBreak="0">
     <w:nsid w:val="708E589C"/>
     <w:multiLevelType w:val="multilevel"/>
     <w:tmpl w:val="381042DE"/>
@@ -6774,7 +6920,7 @@
       </w:rPr>
     </w:lvl>
   </w:abstractNum>
-  <w:abstractNum w:abstractNumId="13" w15:restartNumberingAfterBreak="0">
+  <w:abstractNum w:abstractNumId="14" w15:restartNumberingAfterBreak="0">
     <w:nsid w:val="7DD64906"/>
     <w:multiLevelType w:val="hybridMultilevel"/>
     <w:tmpl w:val="795E7434"/>
@@ -6889,16 +7035,16 @@
     </w:lvl>
   </w:abstractNum>
   <w:num w:numId="1">
-    <w:abstractNumId w:val="6"/>
+    <w:abstractNumId w:val="7"/>
   </w:num>
   <w:num w:numId="2">
-    <w:abstractNumId w:val="9"/>
+    <w:abstractNumId w:val="10"/>
   </w:num>
   <w:num w:numId="3">
-    <w:abstractNumId w:val="9"/>
+    <w:abstractNumId w:val="10"/>
   </w:num>
   <w:num w:numId="4">
-    <w:abstractNumId w:val="9"/>
+    <w:abstractNumId w:val="10"/>
   </w:num>
   <w:num w:numId="5">
     <w:abstractNumId w:val="1"/>
@@ -6913,28 +7059,31 @@
     <w:abstractNumId w:val="0"/>
   </w:num>
   <w:num w:numId="9">
-    <w:abstractNumId w:val="12"/>
+    <w:abstractNumId w:val="13"/>
   </w:num>
   <w:num w:numId="10">
-    <w:abstractNumId w:val="13"/>
+    <w:abstractNumId w:val="14"/>
   </w:num>
   <w:num w:numId="11">
     <w:abstractNumId w:val="5"/>
   </w:num>
   <w:num w:numId="12">
-    <w:abstractNumId w:val="11"/>
+    <w:abstractNumId w:val="12"/>
   </w:num>
   <w:num w:numId="13">
-    <w:abstractNumId w:val="10"/>
+    <w:abstractNumId w:val="11"/>
   </w:num>
   <w:num w:numId="14">
     <w:abstractNumId w:val="4"/>
   </w:num>
   <w:num w:numId="15">
+    <w:abstractNumId w:val="9"/>
+  </w:num>
+  <w:num w:numId="16">
     <w:abstractNumId w:val="8"/>
   </w:num>
-  <w:num w:numId="16">
-    <w:abstractNumId w:val="7"/>
+  <w:num w:numId="17">
+    <w:abstractNumId w:val="6"/>
   </w:num>
 </w:numbering>
 </file>

</xml_diff>